<commit_message>
Se hicieron modificaciones menores en el Estudio Inicial.docx y el Modelo de negocio.docx, referentes principalmente al formato y correción de errores ortográficos y gramaticales.
</commit_message>
<xml_diff>
--- a/repository/S.A.P.O/Producto/Iteraciones/Iteracion_02/01_Documento_Negocio/Estudio Inicial.docx
+++ b/repository/S.A.P.O/Producto/Iteraciones/Iteracion_02/01_Documento_Negocio/Estudio Inicial.docx
@@ -117,7 +117,7 @@
                 <v:imagedata r:id="rId9" o:title=""/>
                 <w10:wrap type="tight"/>
               </v:shape>
-              <o:OLEObject Type="Embed" ProgID="PBrush" ShapeID="_x0000_s1033" DrawAspect="Content" ObjectID="_1440340347" r:id="rId10"/>
+              <o:OLEObject Type="Embed" ProgID="PBrush" ShapeID="_x0000_s1033" DrawAspect="Content" ObjectID="_1442150286" r:id="rId10"/>
             </w:pict>
           </w:r>
           <w:r>
@@ -210,9 +210,6 @@
             </w:rPr>
             <w:alias w:val="Título"/>
             <w:id w:val="14700071"/>
-            <w:placeholder>
-              <w:docPart w:val="D51ACF564613405EB0E35219915C6AC7"/>
-            </w:placeholder>
             <w:dataBinding w:prefixMappings="xmlns:ns0='http://schemas.openxmlformats.org/package/2006/metadata/core-properties' xmlns:ns1='http://purl.org/dc/elements/1.1/'" w:xpath="/ns0:coreProperties[1]/ns1:title[1]" w:storeItemID="{6C3C8BC8-F283-45AE-878A-BAB7291924A1}"/>
             <w:text/>
           </w:sdtPr>
@@ -656,7 +653,14 @@
               <w:rFonts w:ascii="Arial" w:hAnsi="Arial" w:cs="Arial"/>
               <w:szCs w:val="28"/>
             </w:rPr>
-            <w:t>Fecha: 10/09/2013</w:t>
+            <w:t xml:space="preserve">Año </w:t>
+          </w:r>
+          <w:r>
+            <w:rPr>
+              <w:rFonts w:ascii="Arial" w:hAnsi="Arial" w:cs="Arial"/>
+              <w:szCs w:val="28"/>
+            </w:rPr>
+            <w:t>2013</w:t>
           </w:r>
         </w:p>
         <w:p>
@@ -684,7 +688,6 @@
               <w:sz w:val="32"/>
               <w:szCs w:val="32"/>
             </w:rPr>
-            <w:lastRenderedPageBreak/>
             <w:t>Historial de Versiones</w:t>
           </w:r>
         </w:p>
@@ -2621,13 +2624,37 @@
             <w:rPr>
               <w:rFonts w:ascii="Arial" w:eastAsia="Times New Roman" w:hAnsi="Arial" w:cs="Arial"/>
             </w:rPr>
-            <w:t xml:space="preserve">; </w:t>
-          </w:r>
-          <w:r>
-            <w:rPr>
-              <w:rFonts w:ascii="Arial" w:eastAsia="Times New Roman" w:hAnsi="Arial" w:cs="Arial"/>
-            </w:rPr>
-            <w:t>se describen los procesos de recepción, búsqueda y atención de pacientes.</w:t>
+            <w:t xml:space="preserve"> y se describirán</w:t>
+          </w:r>
+          <w:r>
+            <w:rPr>
+              <w:rFonts w:ascii="Arial" w:eastAsia="Times New Roman" w:hAnsi="Arial" w:cs="Arial"/>
+            </w:rPr>
+            <w:t xml:space="preserve"> los</w:t>
+          </w:r>
+          <w:r>
+            <w:rPr>
+              <w:rFonts w:ascii="Arial" w:eastAsia="Times New Roman" w:hAnsi="Arial" w:cs="Arial"/>
+            </w:rPr>
+            <w:t xml:space="preserve"> siguientes </w:t>
+          </w:r>
+          <w:r>
+            <w:rPr>
+              <w:rFonts w:ascii="Arial" w:eastAsia="Times New Roman" w:hAnsi="Arial" w:cs="Arial"/>
+            </w:rPr>
+            <w:t>procesos</w:t>
+          </w:r>
+          <w:r>
+            <w:rPr>
+              <w:rFonts w:ascii="Arial" w:eastAsia="Times New Roman" w:hAnsi="Arial" w:cs="Arial"/>
+            </w:rPr>
+            <w:t>:</w:t>
+          </w:r>
+          <w:r>
+            <w:rPr>
+              <w:rFonts w:ascii="Arial" w:eastAsia="Times New Roman" w:hAnsi="Arial" w:cs="Arial"/>
+            </w:rPr>
+            <w:t xml:space="preserve"> recepción, búsqueda y atención de pacientes.</w:t>
           </w:r>
         </w:p>
         <w:p>
@@ -2648,38 +2675,25 @@
             <w:rPr>
               <w:rFonts w:ascii="Arial" w:eastAsia="Times New Roman" w:hAnsi="Arial" w:cs="Arial"/>
             </w:rPr>
-            <w:t xml:space="preserve"> enfocaremos en describir los procesos del negocio ya mejorados, habiendo hecho previamente un análisis sobre el proceso actual, e identificando falencias que dificultan el curso de acción del mismo.</w:t>
-          </w:r>
-        </w:p>
-        <w:p>
-          <w:pPr>
-            <w:ind w:firstLine="708"/>
-            <w:jc w:val="both"/>
-            <w:rPr>
-              <w:caps/>
-              <w:color w:val="632423" w:themeColor="accent2" w:themeShade="80"/>
-              <w:spacing w:val="15"/>
+            <w:t xml:space="preserve"> enfocaremos en describir los procesos del negocio ya mejorados, habiendo hecho previamente un a</w:t>
+          </w:r>
+          <w:r>
+            <w:rPr>
+              <w:rFonts w:ascii="Arial" w:eastAsia="Times New Roman" w:hAnsi="Arial" w:cs="Arial"/>
+            </w:rPr>
+            <w:t>nálisis sobre el proceso actual</w:t>
+          </w:r>
+          <w:r>
+            <w:rPr>
+              <w:rFonts w:ascii="Arial" w:eastAsia="Times New Roman" w:hAnsi="Arial" w:cs="Arial"/>
+            </w:rPr>
+            <w:t xml:space="preserve"> e identificando falencias que dificultan el curso de acción del mismo.</w:t>
+          </w:r>
+          <w:r>
+            <w:rPr>
               <w:sz w:val="26"/>
               <w:szCs w:val="26"/>
             </w:rPr>
-          </w:pPr>
-          <w:r>
-            <w:rPr>
-              <w:rFonts w:ascii="Arial" w:eastAsia="Times New Roman" w:hAnsi="Arial" w:cs="Arial"/>
-            </w:rPr>
-            <w:t>Finalmente se</w:t>
-          </w:r>
-          <w:r>
-            <w:rPr>
-              <w:rFonts w:ascii="Arial" w:eastAsia="Times New Roman" w:hAnsi="Arial" w:cs="Arial"/>
-            </w:rPr>
-            <w:t xml:space="preserve"> hará hincapié en la elaboración de la propuesta de mejora para los procesos de negocio  “Registro de pacientes”, “Búsqueda de pacientes” y “Atención de pacientes”, de modo tal que el rediseño de los mismos traiga como consecuencia un beneficio para alumnos y pacientes.</w:t>
-          </w:r>
-          <w:r>
-            <w:rPr>
-              <w:sz w:val="26"/>
-              <w:szCs w:val="26"/>
-            </w:rPr>
             <w:br w:type="page"/>
           </w:r>
         </w:p>
@@ -2768,7 +2782,37 @@
             <w:rPr>
               <w:rFonts w:ascii="Arial" w:eastAsia="Times New Roman" w:hAnsi="Arial" w:cs="Arial"/>
             </w:rPr>
-            <w:t>Cada una de ellas tiene a su disposición un “Consultorio Externo”, espacio equipado con las herramientas necesarias para que las prácticas en cuestión sean llevadas a cabo.</w:t>
+            <w:t xml:space="preserve">Cada una de ellas tiene a su disposición un “Consultorio </w:t>
+          </w:r>
+          <w:r>
+            <w:rPr>
+              <w:rFonts w:ascii="Arial" w:eastAsia="Times New Roman" w:hAnsi="Arial" w:cs="Arial"/>
+            </w:rPr>
+            <w:t>de Cátedra</w:t>
+          </w:r>
+          <w:r>
+            <w:rPr>
+              <w:rFonts w:ascii="Arial" w:eastAsia="Times New Roman" w:hAnsi="Arial" w:cs="Arial"/>
+            </w:rPr>
+            <w:t xml:space="preserve">”, </w:t>
+          </w:r>
+          <w:r>
+            <w:rPr>
+              <w:rFonts w:ascii="Arial" w:eastAsia="Times New Roman" w:hAnsi="Arial" w:cs="Arial"/>
+            </w:rPr>
+            <w:t>aulas de la facultad equipadas</w:t>
+          </w:r>
+          <w:r>
+            <w:rPr>
+              <w:rFonts w:ascii="Arial" w:eastAsia="Times New Roman" w:hAnsi="Arial" w:cs="Arial"/>
+            </w:rPr>
+            <w:t xml:space="preserve"> con las herramientas necesarias para que las prácticas en cuestión sean llevadas a cabo.</w:t>
+          </w:r>
+          <w:r>
+            <w:rPr>
+              <w:rFonts w:ascii="Arial" w:eastAsia="Times New Roman" w:hAnsi="Arial" w:cs="Arial"/>
+            </w:rPr>
+            <w:t xml:space="preserve"> Las mismas son compartidas por varias cátedras durante el año.</w:t>
           </w:r>
         </w:p>
         <w:p>
@@ -2783,7 +2827,31 @@
             <w:rPr>
               <w:rFonts w:ascii="Arial" w:eastAsia="Times New Roman" w:hAnsi="Arial" w:cs="Arial"/>
             </w:rPr>
-            <w:t>Asimismo, existe el área “Derivación” que en conjunto al centro de estudiantes se encargan de hacer el diagnóstico previo para detectar o confirmar las patologías. También lleva un registro manual de los pacientes que ingresan para ser atendidos por los alumnos de las cátedras.</w:t>
+            <w:t>Asimismo, existe el área “</w:t>
+          </w:r>
+          <w:r>
+            <w:rPr>
+              <w:rFonts w:ascii="Arial" w:eastAsia="Times New Roman" w:hAnsi="Arial" w:cs="Arial"/>
+            </w:rPr>
+            <w:t xml:space="preserve">Recepción, Diagnóstico y </w:t>
+          </w:r>
+          <w:r>
+            <w:rPr>
+              <w:rFonts w:ascii="Arial" w:eastAsia="Times New Roman" w:hAnsi="Arial" w:cs="Arial"/>
+            </w:rPr>
+            <w:t>Derivación</w:t>
+          </w:r>
+          <w:r>
+            <w:rPr>
+              <w:rFonts w:ascii="Arial" w:eastAsia="Times New Roman" w:hAnsi="Arial" w:cs="Arial"/>
+            </w:rPr>
+            <w:t xml:space="preserve"> de Pacientes</w:t>
+          </w:r>
+          <w:r>
+            <w:rPr>
+              <w:rFonts w:ascii="Arial" w:eastAsia="Times New Roman" w:hAnsi="Arial" w:cs="Arial"/>
+            </w:rPr>
+            <w:t>” que en conjunto al centro de estudiantes se encargan de hacer el diagnóstico previo para detectar o confirmar las patologías. También lleva un registro manual de los pacientes que ingresan para ser atendidos por los alumnos de las cátedras.</w:t>
           </w:r>
         </w:p>
         <w:p>
@@ -2812,88 +2880,26 @@
         </w:p>
         <w:p>
           <w:pPr>
-            <w:pStyle w:val="Normal1"/>
-            <w:jc w:val="both"/>
-          </w:pPr>
-        </w:p>
-        <w:p>
-          <w:pPr>
-            <w:pStyle w:val="Normal1"/>
-            <w:jc w:val="both"/>
-          </w:pPr>
-        </w:p>
-        <w:p>
-          <w:pPr>
-            <w:pStyle w:val="Normal1"/>
-            <w:jc w:val="both"/>
-          </w:pPr>
-        </w:p>
-        <w:p>
-          <w:pPr>
-            <w:pStyle w:val="Normal1"/>
-            <w:jc w:val="both"/>
-          </w:pPr>
-        </w:p>
-        <w:p>
-          <w:pPr>
-            <w:pStyle w:val="Normal1"/>
-            <w:jc w:val="both"/>
-          </w:pPr>
-        </w:p>
-        <w:p>
-          <w:pPr>
-            <w:pStyle w:val="Normal1"/>
-            <w:jc w:val="both"/>
-          </w:pPr>
-        </w:p>
-        <w:p>
-          <w:pPr>
-            <w:pStyle w:val="Normal1"/>
-            <w:jc w:val="both"/>
-          </w:pPr>
-        </w:p>
-        <w:p>
-          <w:pPr>
-            <w:pStyle w:val="Normal1"/>
-            <w:jc w:val="both"/>
-          </w:pPr>
-        </w:p>
-        <w:p>
-          <w:pPr>
-            <w:pStyle w:val="Normal1"/>
-            <w:jc w:val="both"/>
-          </w:pPr>
-        </w:p>
-        <w:p>
-          <w:pPr>
-            <w:pStyle w:val="Normal1"/>
-            <w:jc w:val="both"/>
-          </w:pPr>
-        </w:p>
-        <w:p>
-          <w:pPr>
-            <w:pStyle w:val="Normal1"/>
-            <w:jc w:val="both"/>
-          </w:pPr>
-        </w:p>
-        <w:p>
-          <w:pPr>
-            <w:rPr>
-              <w:caps/>
-              <w:color w:val="632423" w:themeColor="accent2" w:themeShade="80"/>
-              <w:spacing w:val="15"/>
-              <w:sz w:val="24"/>
-              <w:szCs w:val="24"/>
-              <w:highlight w:val="yellow"/>
-            </w:rPr>
-          </w:pPr>
-        </w:p>
-        <w:p>
-          <w:pPr>
             <w:pStyle w:val="Ttulo1"/>
+            <w:sectPr>
+              <w:headerReference w:type="default" r:id="rId11"/>
+              <w:footerReference w:type="default" r:id="rId12"/>
+              <w:headerReference w:type="first" r:id="rId13"/>
+              <w:footerReference w:type="first" r:id="rId14"/>
+              <w:pgSz w:w="12240" w:h="15840"/>
+              <w:pgMar w:top="1417" w:right="1701" w:bottom="1417" w:left="1701" w:header="708" w:footer="708" w:gutter="0"/>
+              <w:cols w:space="708"/>
+              <w:titlePg/>
+              <w:docGrid w:linePitch="360"/>
+            </w:sectPr>
           </w:pPr>
           <w:bookmarkStart w:id="4" w:name="_Toc366594136"/>
           <w:bookmarkStart w:id="5" w:name="_Toc366597595"/>
+        </w:p>
+        <w:p>
+          <w:pPr>
+            <w:pStyle w:val="Ttulo1"/>
+          </w:pPr>
           <w:r>
             <w:lastRenderedPageBreak/>
             <w:t>Organigrama</w:t>
@@ -2919,13 +2925,13 @@
               <wp:anchor distT="0" distB="0" distL="114300" distR="114300" simplePos="0" relativeHeight="251669504" behindDoc="0" locked="0" layoutInCell="1" allowOverlap="1">
                 <wp:simplePos x="0" y="0"/>
                 <wp:positionH relativeFrom="column">
-                  <wp:posOffset>-838200</wp:posOffset>
+                  <wp:posOffset>-252095</wp:posOffset>
                 </wp:positionH>
                 <wp:positionV relativeFrom="paragraph">
-                  <wp:posOffset>2545715</wp:posOffset>
+                  <wp:posOffset>532130</wp:posOffset>
                 </wp:positionV>
-                <wp:extent cx="7165340" cy="3478530"/>
-                <wp:effectExtent l="0" t="1847850" r="0" b="1817370"/>
+                <wp:extent cx="8928735" cy="4333875"/>
+                <wp:effectExtent l="19050" t="0" r="5715" b="0"/>
                 <wp:wrapSquare wrapText="bothSides"/>
                 <wp:docPr id="1" name="Imagen 3" descr="D:\Facultad\2013\Proyecto Final\Foto organigrama.jpg"/>
                 <wp:cNvGraphicFramePr>
@@ -2941,16 +2947,16 @@
                         </pic:cNvPicPr>
                       </pic:nvPicPr>
                       <pic:blipFill>
-                        <a:blip r:embed="rId11"/>
+                        <a:blip r:embed="rId15"/>
                         <a:srcRect/>
                         <a:stretch>
                           <a:fillRect/>
                         </a:stretch>
                       </pic:blipFill>
                       <pic:spPr bwMode="auto">
-                        <a:xfrm rot="16200000">
+                        <a:xfrm>
                           <a:off x="0" y="0"/>
-                          <a:ext cx="7165340" cy="3478530"/>
+                          <a:ext cx="8928735" cy="4333875"/>
                         </a:xfrm>
                         <a:prstGeom prst="rect">
                           <a:avLst/>
@@ -2973,15 +2979,51 @@
             <w:rPr>
               <w:rFonts w:ascii="Arial" w:eastAsia="Times New Roman" w:hAnsi="Arial" w:cs="Arial"/>
             </w:rPr>
-            <w:t>El siguiente organigrama fue obtenido de manera informal, a través del sitio web se la Facultad de Odontología y validado con personal de la misma Facultad.</w:t>
+            <w:t>El siguiente organigrama fue obtenido de manera in</w:t>
+          </w:r>
+          <w:r>
+            <w:rPr>
+              <w:rFonts w:ascii="Arial" w:eastAsia="Times New Roman" w:hAnsi="Arial" w:cs="Arial"/>
+            </w:rPr>
+            <w:t>formal, a través del sitio web d</w:t>
+          </w:r>
+          <w:r>
+            <w:rPr>
+              <w:rFonts w:ascii="Arial" w:eastAsia="Times New Roman" w:hAnsi="Arial" w:cs="Arial"/>
+            </w:rPr>
+            <w:t>e la Facultad de Odontología y validado con pers</w:t>
+          </w:r>
+          <w:r>
+            <w:rPr>
+              <w:rFonts w:ascii="Arial" w:eastAsia="Times New Roman" w:hAnsi="Arial" w:cs="Arial"/>
+            </w:rPr>
+            <w:t>onal de la misma f</w:t>
+          </w:r>
+          <w:r>
+            <w:rPr>
+              <w:rFonts w:ascii="Arial" w:eastAsia="Times New Roman" w:hAnsi="Arial" w:cs="Arial"/>
+            </w:rPr>
+            <w:t>acultad.</w:t>
           </w:r>
         </w:p>
         <w:p>
           <w:pPr>
             <w:pStyle w:val="Ttulo1"/>
+            <w:sectPr>
+              <w:pgSz w:w="15840" w:h="12240" w:orient="landscape"/>
+              <w:pgMar w:top="1701" w:right="1417" w:bottom="1701" w:left="1417" w:header="708" w:footer="708" w:gutter="0"/>
+              <w:cols w:space="708"/>
+              <w:titlePg/>
+              <w:docGrid w:linePitch="360"/>
+            </w:sectPr>
           </w:pPr>
           <w:bookmarkStart w:id="6" w:name="_Toc366594137"/>
           <w:bookmarkStart w:id="7" w:name="_Toc366597596"/>
+        </w:p>
+        <w:p>
+          <w:pPr>
+            <w:pStyle w:val="Ttulo1"/>
+          </w:pPr>
           <w:r>
             <w:lastRenderedPageBreak/>
             <w:t>Impulsor – Necesidades</w:t>
@@ -3076,9 +3118,8 @@
             <w:ind w:firstLine="708"/>
             <w:jc w:val="both"/>
             <w:rPr>
-              <w:rFonts w:asciiTheme="minorHAnsi" w:eastAsia="Times New Roman" w:hAnsiTheme="minorHAnsi" w:cstheme="minorHAnsi"/>
-              <w:sz w:val="23"/>
-              <w:szCs w:val="23"/>
+              <w:rFonts w:eastAsia="Times New Roman"/>
+              <w:color w:val="auto"/>
             </w:rPr>
           </w:pPr>
           <w:r>
@@ -3105,6 +3146,43 @@
             </w:rPr>
             <w:t>El siguiente flujograma ilustra cómo se realiza la atención a los pacientes en la facultad, dependiendo el modo de ingreso de los mismos, ya sea que ingresen a la facultad a través de un alumno o se presenten espontáneamente a la misma solicitando atención.</w:t>
           </w:r>
+          <w:r>
+            <w:rPr>
+              <w:rFonts w:eastAsia="Times New Roman"/>
+              <w:color w:val="auto"/>
+            </w:rPr>
+            <w:t xml:space="preserve"> </w:t>
+          </w:r>
+        </w:p>
+        <w:p>
+          <w:pPr>
+            <w:pStyle w:val="Normal1"/>
+            <w:spacing w:line="276" w:lineRule="auto"/>
+            <w:jc w:val="both"/>
+            <w:rPr>
+              <w:rFonts w:eastAsia="Times New Roman"/>
+              <w:color w:val="auto"/>
+            </w:rPr>
+            <w:sectPr>
+              <w:pgSz w:w="12240" w:h="15840"/>
+              <w:pgMar w:top="1417" w:right="1701" w:bottom="1417" w:left="1701" w:header="708" w:footer="708" w:gutter="0"/>
+              <w:cols w:space="708"/>
+              <w:titlePg/>
+              <w:docGrid w:linePitch="360"/>
+            </w:sectPr>
+          </w:pPr>
+        </w:p>
+        <w:p>
+          <w:pPr>
+            <w:pStyle w:val="Normal1"/>
+            <w:spacing w:line="276" w:lineRule="auto"/>
+            <w:jc w:val="both"/>
+            <w:rPr>
+              <w:rFonts w:asciiTheme="minorHAnsi" w:eastAsia="Times New Roman" w:hAnsiTheme="minorHAnsi" w:cstheme="minorHAnsi"/>
+              <w:sz w:val="23"/>
+              <w:szCs w:val="23"/>
+            </w:rPr>
+          </w:pPr>
         </w:p>
         <w:p>
           <w:pPr>
@@ -3125,20 +3203,20 @@
               <wp:anchor distT="0" distB="0" distL="114300" distR="114300" simplePos="0" relativeHeight="251670528" behindDoc="1" locked="0" layoutInCell="1" allowOverlap="1">
                 <wp:simplePos x="0" y="0"/>
                 <wp:positionH relativeFrom="column">
-                  <wp:posOffset>-80645</wp:posOffset>
+                  <wp:posOffset>635</wp:posOffset>
                 </wp:positionH>
                 <wp:positionV relativeFrom="paragraph">
-                  <wp:posOffset>495935</wp:posOffset>
+                  <wp:posOffset>236220</wp:posOffset>
                 </wp:positionV>
-                <wp:extent cx="5572125" cy="5944235"/>
-                <wp:effectExtent l="0" t="0" r="0" b="0"/>
+                <wp:extent cx="6927850" cy="6281420"/>
+                <wp:effectExtent l="19050" t="0" r="6350" b="0"/>
                 <wp:wrapTight wrapText="bothSides">
                   <wp:wrapPolygon edited="0">
-                    <wp:start x="0" y="0"/>
-                    <wp:lineTo x="0" y="21528"/>
-                    <wp:lineTo x="21563" y="21528"/>
-                    <wp:lineTo x="21563" y="0"/>
-                    <wp:lineTo x="0" y="0"/>
+                    <wp:start x="-59" y="0"/>
+                    <wp:lineTo x="-59" y="21552"/>
+                    <wp:lineTo x="21620" y="21552"/>
+                    <wp:lineTo x="21620" y="0"/>
+                    <wp:lineTo x="-59" y="0"/>
                   </wp:wrapPolygon>
                 </wp:wrapTight>
                 <wp:docPr id="6" name="Imagen 3" descr="C:\Users\Enzo\Desktop\Sin título.jpg"/>
@@ -3155,10 +3233,10 @@
                         </pic:cNvPicPr>
                       </pic:nvPicPr>
                       <pic:blipFill>
-                        <a:blip r:embed="rId12">
+                        <a:blip r:embed="rId16">
                           <a:extLst>
                             <a:ext uri="{28A0092B-C50C-407E-A947-70E740481C1C}">
-                              <a14:useLocalDpi xmlns="" xmlns:wpc="http://schemas.microsoft.com/office/word/2010/wordprocessingCanvas" xmlns:mc="http://schemas.openxmlformats.org/markup-compatibility/2006" xmlns:o="urn:schemas-microsoft-com:office:office" xmlns:v="urn:schemas-microsoft-com:vml" xmlns:wp14="http://schemas.microsoft.com/office/word/2010/wordprocessingDrawing" xmlns:w10="urn:schemas-microsoft-com:office:word" xmlns:w="http://schemas.openxmlformats.org/wordprocessingml/2006/main" xmlns:w14="http://schemas.microsoft.com/office/word/2010/wordml" xmlns:wpg="http://schemas.microsoft.com/office/word/2010/wordprocessingGroup" xmlns:wpi="http://schemas.microsoft.com/office/word/2010/wordprocessingInk" xmlns:wps="http://schemas.microsoft.com/office/word/2010/wordprocessingShape" xmlns:a14="http://schemas.microsoft.com/office/drawing/2010/main" val="0"/>
+                              <a14:useLocalDpi xmlns:a14="http://schemas.microsoft.com/office/drawing/2010/main" xmlns:wps="http://schemas.microsoft.com/office/word/2010/wordprocessingShape" xmlns:wpi="http://schemas.microsoft.com/office/word/2010/wordprocessingInk" xmlns:wpg="http://schemas.microsoft.com/office/word/2010/wordprocessingGroup" xmlns:w14="http://schemas.microsoft.com/office/word/2010/wordml" xmlns:w="http://schemas.openxmlformats.org/wordprocessingml/2006/main" xmlns:w10="urn:schemas-microsoft-com:office:word" xmlns:wp14="http://schemas.microsoft.com/office/word/2010/wordprocessingDrawing" xmlns:v="urn:schemas-microsoft-com:vml" xmlns:o="urn:schemas-microsoft-com:office:office" xmlns:mc="http://schemas.openxmlformats.org/markup-compatibility/2006" xmlns:wpc="http://schemas.microsoft.com/office/word/2010/wordprocessingCanvas" xmlns="" val="0"/>
                             </a:ext>
                           </a:extLst>
                         </a:blip>
@@ -3170,7 +3248,7 @@
                       <pic:spPr bwMode="auto">
                         <a:xfrm>
                           <a:off x="0" y="0"/>
-                          <a:ext cx="5572125" cy="5944235"/>
+                          <a:ext cx="6927850" cy="6281420"/>
                         </a:xfrm>
                         <a:prstGeom prst="rect">
                           <a:avLst/>
@@ -3196,8 +3274,21 @@
         <w:p>
           <w:pPr>
             <w:pStyle w:val="Ttulo2"/>
+            <w:sectPr>
+              <w:type w:val="continuous"/>
+              <w:pgSz w:w="12240" w:h="15840"/>
+              <w:pgMar w:top="720" w:right="720" w:bottom="720" w:left="720" w:header="708" w:footer="708" w:gutter="0"/>
+              <w:cols w:space="708"/>
+              <w:titlePg/>
+              <w:docGrid w:linePitch="360"/>
+            </w:sectPr>
           </w:pPr>
           <w:bookmarkStart w:id="12" w:name="_Toc366597599"/>
+        </w:p>
+        <w:p>
+          <w:pPr>
+            <w:pStyle w:val="Ttulo2"/>
+          </w:pPr>
           <w:r>
             <w:lastRenderedPageBreak/>
             <w:t>Proceso de registro de pacientes</w:t>
@@ -3224,7 +3315,19 @@
             <w:rPr>
               <w:rFonts w:ascii="Arial" w:eastAsia="Times New Roman" w:hAnsi="Arial" w:cs="Arial"/>
             </w:rPr>
-            <w:t>El ingreso de un paciente espontaneo con la intención de realizarse un tratamiento odontológico en la facultad, puede darse en diversas áreas:</w:t>
+            <w:t>E</w:t>
+          </w:r>
+          <w:r>
+            <w:rPr>
+              <w:rFonts w:ascii="Arial" w:eastAsia="Times New Roman" w:hAnsi="Arial" w:cs="Arial"/>
+            </w:rPr>
+            <w:t>l ingreso de un paciente espontá</w:t>
+          </w:r>
+          <w:r>
+            <w:rPr>
+              <w:rFonts w:ascii="Arial" w:eastAsia="Times New Roman" w:hAnsi="Arial" w:cs="Arial"/>
+            </w:rPr>
+            <w:t>neo con la intención de realizarse un tratamiento odontológico en la facultad, puede darse en diversas áreas:</w:t>
           </w:r>
         </w:p>
         <w:p>
@@ -3263,6 +3366,7 @@
           <w:pPr>
             <w:spacing w:after="0"/>
             <w:ind w:firstLine="709"/>
+            <w:jc w:val="both"/>
             <w:rPr>
               <w:rFonts w:ascii="Arial" w:eastAsia="Times New Roman" w:hAnsi="Arial" w:cs="Arial"/>
               <w:color w:val="000000"/>
@@ -3282,6 +3386,7 @@
           <w:pPr>
             <w:spacing w:after="0"/>
             <w:ind w:firstLine="709"/>
+            <w:jc w:val="both"/>
             <w:rPr>
               <w:rFonts w:ascii="Arial" w:eastAsia="Times New Roman" w:hAnsi="Arial" w:cs="Arial"/>
               <w:color w:val="000000"/>
@@ -3301,19 +3406,68 @@
           <w:pPr>
             <w:spacing w:after="0"/>
             <w:ind w:firstLine="709"/>
-            <w:rPr>
-              <w:rFonts w:ascii="Arial" w:eastAsia="Times New Roman" w:hAnsi="Arial" w:cs="Arial"/>
-              <w:color w:val="000000"/>
-              <w:szCs w:val="23"/>
-            </w:rPr>
-          </w:pPr>
-          <w:r>
-            <w:rPr>
-              <w:rFonts w:ascii="Arial" w:eastAsia="Times New Roman" w:hAnsi="Arial" w:cs="Arial"/>
-              <w:color w:val="000000"/>
-              <w:szCs w:val="23"/>
-            </w:rPr>
-            <w:t xml:space="preserve">Si, en cambio, opta por ser atendido por los alumnos en sus prácticas, debe abonar $10 en ese instante, para que el profesional a cargo en ese momento le realice un análisis bucodental determinando el estado del paciente, y así confeccionar la historia clínica básica del mismo. Esta última consta de los datos básicos del paciente anexados con un </w:t>
+            <w:jc w:val="both"/>
+            <w:rPr>
+              <w:rFonts w:ascii="Arial" w:eastAsia="Times New Roman" w:hAnsi="Arial" w:cs="Arial"/>
+              <w:color w:val="000000"/>
+              <w:szCs w:val="23"/>
+            </w:rPr>
+          </w:pPr>
+          <w:r>
+            <w:rPr>
+              <w:rFonts w:ascii="Arial" w:eastAsia="Times New Roman" w:hAnsi="Arial" w:cs="Arial"/>
+              <w:color w:val="000000"/>
+              <w:szCs w:val="23"/>
+            </w:rPr>
+            <w:t xml:space="preserve">Si, en cambio, opta por ser atendido por los alumnos en sus prácticas, debe abonar $10 </w:t>
+          </w:r>
+          <w:r>
+            <w:rPr>
+              <w:rFonts w:ascii="Arial" w:eastAsia="Times New Roman" w:hAnsi="Arial" w:cs="Arial"/>
+              <w:color w:val="000000"/>
+              <w:szCs w:val="23"/>
+            </w:rPr>
+            <w:t>en la Cooperadora de la facultad</w:t>
+          </w:r>
+          <w:r>
+            <w:rPr>
+              <w:rFonts w:ascii="Arial" w:eastAsia="Times New Roman" w:hAnsi="Arial" w:cs="Arial"/>
+              <w:color w:val="000000"/>
+              <w:szCs w:val="23"/>
+            </w:rPr>
+            <w:t xml:space="preserve"> para que</w:t>
+          </w:r>
+          <w:r>
+            <w:rPr>
+              <w:rFonts w:ascii="Arial" w:eastAsia="Times New Roman" w:hAnsi="Arial" w:cs="Arial"/>
+              <w:color w:val="000000"/>
+              <w:szCs w:val="23"/>
+            </w:rPr>
+            <w:t xml:space="preserve"> posteriormente</w:t>
+          </w:r>
+          <w:r>
+            <w:rPr>
+              <w:rFonts w:ascii="Arial" w:eastAsia="Times New Roman" w:hAnsi="Arial" w:cs="Arial"/>
+              <w:color w:val="000000"/>
+              <w:szCs w:val="23"/>
+            </w:rPr>
+            <w:t xml:space="preserve"> el profesional a cargo en ese momento le realice un análisis bucodental dete</w:t>
+          </w:r>
+          <w:r>
+            <w:rPr>
+              <w:rFonts w:ascii="Arial" w:eastAsia="Times New Roman" w:hAnsi="Arial" w:cs="Arial"/>
+              <w:color w:val="000000"/>
+              <w:szCs w:val="23"/>
+            </w:rPr>
+            <w:t>rminando el estado del paciente</w:t>
+          </w:r>
+          <w:r>
+            <w:rPr>
+              <w:rFonts w:ascii="Arial" w:eastAsia="Times New Roman" w:hAnsi="Arial" w:cs="Arial"/>
+              <w:color w:val="000000"/>
+              <w:szCs w:val="23"/>
+            </w:rPr>
+            <w:t xml:space="preserve"> y así confeccionar la historia clínica del mismo. Esta última consta de los datos básicos del paciente anexados con un </w:t>
           </w:r>
           <w:r>
             <w:rPr>
@@ -3368,19 +3522,68 @@
           <w:pPr>
             <w:spacing w:after="0"/>
             <w:ind w:firstLine="709"/>
-            <w:rPr>
-              <w:rFonts w:ascii="Arial" w:eastAsia="Times New Roman" w:hAnsi="Arial" w:cs="Arial"/>
-              <w:color w:val="000000"/>
-              <w:szCs w:val="23"/>
-            </w:rPr>
-          </w:pPr>
-          <w:r>
-            <w:rPr>
-              <w:rFonts w:ascii="Arial" w:eastAsia="Times New Roman" w:hAnsi="Arial" w:cs="Arial"/>
-              <w:color w:val="000000"/>
-              <w:szCs w:val="23"/>
-            </w:rPr>
-            <w:t>Una persona se presenta espontáneamente en el Centro de Estudiantes interesado en recibir atención odontológica por parte de los alumnos. Los encargados de este sector se ocupan registrar al paciente tomando los siguientes datos:</w:t>
+            <w:jc w:val="both"/>
+            <w:rPr>
+              <w:rFonts w:ascii="Arial" w:eastAsia="Times New Roman" w:hAnsi="Arial" w:cs="Arial"/>
+              <w:color w:val="000000"/>
+              <w:szCs w:val="23"/>
+            </w:rPr>
+          </w:pPr>
+          <w:r>
+            <w:rPr>
+              <w:rFonts w:ascii="Arial" w:eastAsia="Times New Roman" w:hAnsi="Arial" w:cs="Arial"/>
+              <w:color w:val="000000"/>
+              <w:szCs w:val="23"/>
+            </w:rPr>
+            <w:t xml:space="preserve">Una persona se presenta espontáneamente en el </w:t>
+          </w:r>
+          <w:r>
+            <w:rPr>
+              <w:rFonts w:ascii="Arial" w:eastAsia="Times New Roman" w:hAnsi="Arial" w:cs="Arial"/>
+              <w:color w:val="000000"/>
+              <w:szCs w:val="23"/>
+            </w:rPr>
+            <w:t>Centro de Estudiantes, interesada</w:t>
+          </w:r>
+          <w:r>
+            <w:rPr>
+              <w:rFonts w:ascii="Arial" w:eastAsia="Times New Roman" w:hAnsi="Arial" w:cs="Arial"/>
+              <w:color w:val="000000"/>
+              <w:szCs w:val="23"/>
+            </w:rPr>
+            <w:t xml:space="preserve"> en recibir atención odontológica por parte de los alumnos. Los encargados de este sector</w:t>
+          </w:r>
+          <w:r>
+            <w:rPr>
+              <w:rFonts w:ascii="Arial" w:eastAsia="Times New Roman" w:hAnsi="Arial" w:cs="Arial"/>
+              <w:color w:val="000000"/>
+              <w:szCs w:val="23"/>
+            </w:rPr>
+            <w:t>, alumnos avanzados y ex alumnos recibidos pertenecientes a dicho centro,</w:t>
+          </w:r>
+          <w:r>
+            <w:rPr>
+              <w:rFonts w:ascii="Arial" w:eastAsia="Times New Roman" w:hAnsi="Arial" w:cs="Arial"/>
+              <w:color w:val="000000"/>
+              <w:szCs w:val="23"/>
+            </w:rPr>
+            <w:t xml:space="preserve"> se ocupan </w:t>
+          </w:r>
+          <w:r>
+            <w:rPr>
+              <w:rFonts w:ascii="Arial" w:eastAsia="Times New Roman" w:hAnsi="Arial" w:cs="Arial"/>
+              <w:color w:val="000000"/>
+              <w:szCs w:val="23"/>
+            </w:rPr>
+            <w:t xml:space="preserve">de </w:t>
+          </w:r>
+          <w:r>
+            <w:rPr>
+              <w:rFonts w:ascii="Arial" w:eastAsia="Times New Roman" w:hAnsi="Arial" w:cs="Arial"/>
+              <w:color w:val="000000"/>
+              <w:szCs w:val="23"/>
+            </w:rPr>
+            <w:t>registrar al paciente tomando los siguientes datos:</w:t>
           </w:r>
         </w:p>
         <w:p>
@@ -3627,7 +3830,39 @@
               <w:color w:val="000000"/>
               <w:szCs w:val="23"/>
             </w:rPr>
-            <w:t>A partir de este momento, los datos la persona que desea atenderse quedan asentados en el Banco de Pacientes del Centro de Estudiantes para su posterior atención. Los últimos dos datos de “Alumno” y “Tel”, no se registran en este mismo momento, sino cuando se le brindan los datos de contacto del paciente a un alumno en particular.</w:t>
+            <w:t>A partir de este momento, los datos la persona que desea atenderse quedan asentados en el Banco de Pacientes del Centro de Estudiantes para su posterior atención. Los últimos dos datos de “Alumno” y “Tel</w:t>
+          </w:r>
+          <w:r>
+            <w:rPr>
+              <w:rFonts w:ascii="Arial" w:eastAsia="Times New Roman" w:hAnsi="Arial" w:cs="Arial"/>
+              <w:color w:val="000000"/>
+              <w:szCs w:val="23"/>
+            </w:rPr>
+            <w:t>éfono</w:t>
+          </w:r>
+          <w:r>
+            <w:rPr>
+              <w:rFonts w:ascii="Arial" w:eastAsia="Times New Roman" w:hAnsi="Arial" w:cs="Arial"/>
+              <w:color w:val="000000"/>
+              <w:szCs w:val="23"/>
+            </w:rPr>
+            <w:t xml:space="preserve">”, no se registran en este mismo </w:t>
+          </w:r>
+          <w:r>
+            <w:rPr>
+              <w:rFonts w:ascii="Arial" w:eastAsia="Times New Roman" w:hAnsi="Arial" w:cs="Arial"/>
+              <w:color w:val="000000"/>
+              <w:szCs w:val="23"/>
+            </w:rPr>
+            <w:t>momento</w:t>
+          </w:r>
+          <w:r>
+            <w:rPr>
+              <w:rFonts w:ascii="Arial" w:eastAsia="Times New Roman" w:hAnsi="Arial" w:cs="Arial"/>
+              <w:color w:val="000000"/>
+              <w:szCs w:val="23"/>
+            </w:rPr>
+            <w:t xml:space="preserve"> sino cuando se le brindan los datos de contacto del paciente a un alumno en particular.</w:t>
           </w:r>
         </w:p>
         <w:p>
@@ -3690,7 +3925,103 @@
               <w:color w:val="000000"/>
               <w:szCs w:val="23"/>
             </w:rPr>
-            <w:t>Cuando un alumno necesita un paciente para la práctica de una cátedra determinada, acude al Listado de Pacientes Pendientes para Alumnos del RDDP o bien al Banco de Pacientes del Centro de Estudiantes para buscar alguno que cumpla los requisitos. Una vez seleccionado el paciente, el estudiante obtiene los datos de contacto registrados y se deja constancia de la asignación en el listado correspondiente. Posteriormente, el alumno se ocupa de organizar una cita para efectuar la práctica en cuestión.</w:t>
+            <w:t>Cuando un alumno necesita un paciente para la práctica de una cátedra determinada, acude al Listado de Pacientes Pendientes para Alumnos del</w:t>
+          </w:r>
+          <w:r>
+            <w:rPr>
+              <w:rFonts w:ascii="Arial" w:eastAsia="Times New Roman" w:hAnsi="Arial" w:cs="Arial"/>
+              <w:color w:val="000000"/>
+              <w:szCs w:val="23"/>
+            </w:rPr>
+            <w:t xml:space="preserve"> área de</w:t>
+          </w:r>
+          <w:r>
+            <w:rPr>
+              <w:rFonts w:ascii="Arial" w:eastAsia="Times New Roman" w:hAnsi="Arial" w:cs="Arial"/>
+              <w:color w:val="000000"/>
+              <w:szCs w:val="23"/>
+            </w:rPr>
+            <w:t xml:space="preserve"> </w:t>
+          </w:r>
+          <w:r>
+            <w:rPr>
+              <w:rFonts w:ascii="Arial" w:eastAsia="Times New Roman" w:hAnsi="Arial" w:cs="Arial"/>
+              <w:color w:val="000000"/>
+              <w:szCs w:val="23"/>
+            </w:rPr>
+            <w:t>“</w:t>
+          </w:r>
+          <w:r>
+            <w:rPr>
+              <w:rFonts w:ascii="Arial" w:eastAsia="Times New Roman" w:hAnsi="Arial" w:cs="Arial"/>
+              <w:color w:val="000000"/>
+              <w:szCs w:val="23"/>
+            </w:rPr>
+            <w:t>R</w:t>
+          </w:r>
+          <w:r>
+            <w:rPr>
+              <w:rFonts w:ascii="Arial" w:eastAsia="Times New Roman" w:hAnsi="Arial" w:cs="Arial"/>
+              <w:color w:val="000000"/>
+              <w:szCs w:val="23"/>
+            </w:rPr>
+            <w:t xml:space="preserve">ecepción, </w:t>
+          </w:r>
+          <w:r>
+            <w:rPr>
+              <w:rFonts w:ascii="Arial" w:eastAsia="Times New Roman" w:hAnsi="Arial" w:cs="Arial"/>
+              <w:color w:val="000000"/>
+              <w:szCs w:val="23"/>
+            </w:rPr>
+            <w:t>D</w:t>
+          </w:r>
+          <w:r>
+            <w:rPr>
+              <w:rFonts w:ascii="Arial" w:eastAsia="Times New Roman" w:hAnsi="Arial" w:cs="Arial"/>
+              <w:color w:val="000000"/>
+              <w:szCs w:val="23"/>
+            </w:rPr>
+            <w:t xml:space="preserve">iagnóstico y </w:t>
+          </w:r>
+          <w:r>
+            <w:rPr>
+              <w:rFonts w:ascii="Arial" w:eastAsia="Times New Roman" w:hAnsi="Arial" w:cs="Arial"/>
+              <w:color w:val="000000"/>
+              <w:szCs w:val="23"/>
+            </w:rPr>
+            <w:t>D</w:t>
+          </w:r>
+          <w:r>
+            <w:rPr>
+              <w:rFonts w:ascii="Arial" w:eastAsia="Times New Roman" w:hAnsi="Arial" w:cs="Arial"/>
+              <w:color w:val="000000"/>
+              <w:szCs w:val="23"/>
+            </w:rPr>
+            <w:t xml:space="preserve">erivación de </w:t>
+          </w:r>
+          <w:r>
+            <w:rPr>
+              <w:rFonts w:ascii="Arial" w:eastAsia="Times New Roman" w:hAnsi="Arial" w:cs="Arial"/>
+              <w:color w:val="000000"/>
+              <w:szCs w:val="23"/>
+            </w:rPr>
+            <w:t>P</w:t>
+          </w:r>
+          <w:r>
+            <w:rPr>
+              <w:rFonts w:ascii="Arial" w:eastAsia="Times New Roman" w:hAnsi="Arial" w:cs="Arial"/>
+              <w:color w:val="000000"/>
+              <w:szCs w:val="23"/>
+            </w:rPr>
+            <w:t>acientes”</w:t>
+          </w:r>
+          <w:r>
+            <w:rPr>
+              <w:rFonts w:ascii="Arial" w:eastAsia="Times New Roman" w:hAnsi="Arial" w:cs="Arial"/>
+              <w:color w:val="000000"/>
+              <w:szCs w:val="23"/>
+            </w:rPr>
+            <w:t xml:space="preserve"> o bien al Banco de Pacientes del Centro de Estudiantes para buscar alguno que cumpla los requisitos. Una vez seleccionado el paciente, el estudiante obtiene los datos de contacto registrados y se deja constancia de la asignación en el listado correspondiente. Posteriormente, el alumno se ocupa de organizar una cita para efectuar la práctica en cuestión.</w:t>
           </w:r>
         </w:p>
         <w:p>
@@ -3747,7 +4078,23 @@
               <w:color w:val="000000"/>
               <w:szCs w:val="23"/>
             </w:rPr>
-            <w:t>El día fijado para la práctica, el paciente se presenta en la facultad junto con el alumno. De ser necesario, el estudiante responsable efectúa un examen preliminar en las salas del Centro de Estudiantes con el objetivo de verificar que esté en condiciones para la práctica. En caso de no haber inconvenientes, ambos se dirigen hacia el aula de la Cátedra correspondiente.</w:t>
+            <w:t>El día fijado para la práctica, el paciente se presenta en la facultad junto con el alumno. De ser necesario, el estudiante responsable efectúa un examen preliminar en las salas del Centro de Estudiantes con el objetivo de verificar que esté en condiciones para la práctica. En caso de no haber inconvenientes, ambos se dirigen</w:t>
+          </w:r>
+          <w:r>
+            <w:rPr>
+              <w:rFonts w:ascii="Arial" w:eastAsia="Times New Roman" w:hAnsi="Arial" w:cs="Arial"/>
+              <w:color w:val="000000"/>
+              <w:szCs w:val="23"/>
+            </w:rPr>
+            <w:t xml:space="preserve"> hacia el aula de la c</w:t>
+          </w:r>
+          <w:r>
+            <w:rPr>
+              <w:rFonts w:ascii="Arial" w:eastAsia="Times New Roman" w:hAnsi="Arial" w:cs="Arial"/>
+              <w:color w:val="000000"/>
+              <w:szCs w:val="23"/>
+            </w:rPr>
+            <w:t>átedra correspondiente.</w:t>
           </w:r>
         </w:p>
         <w:p>
@@ -3767,7 +4114,23 @@
               <w:color w:val="000000"/>
               <w:szCs w:val="23"/>
             </w:rPr>
-            <w:t>Una vez allí, el profesor encargado de la práctica debe corroborar que el paciente se adecúa a los objetivos de la práctica. Si el mismo no cumple con dichos objetivos, se rechaza al paciente para realizar la práctica.</w:t>
+            <w:t xml:space="preserve">Una vez allí, el profesor encargado de la práctica debe corroborar que el paciente se adecúa a los objetivos de la práctica. Si el mismo no cumple con dichos objetivos, </w:t>
+          </w:r>
+          <w:r>
+            <w:rPr>
+              <w:rFonts w:ascii="Arial" w:eastAsia="Times New Roman" w:hAnsi="Arial" w:cs="Arial"/>
+              <w:color w:val="000000"/>
+              <w:szCs w:val="23"/>
+            </w:rPr>
+            <w:t>el alumno no puede cumplimentar la práctica con ese paciente</w:t>
+          </w:r>
+          <w:r>
+            <w:rPr>
+              <w:rFonts w:ascii="Arial" w:eastAsia="Times New Roman" w:hAnsi="Arial" w:cs="Arial"/>
+              <w:color w:val="000000"/>
+              <w:szCs w:val="23"/>
+            </w:rPr>
+            <w:t>.</w:t>
           </w:r>
         </w:p>
         <w:p>
@@ -3829,7 +4192,31 @@
               <w:color w:val="000000"/>
               <w:szCs w:val="23"/>
             </w:rPr>
-            <w:t>Luego de que el paciente se presente en el área de Recepción, Diagnóstico y Derivación de Pacientes para solicitar ser atendido por un profesional, este es derivado al área de Consultorio Externo de la cátedra relacionada a la problemática del mismo. Es allí donde un profesional le otorga un turno para su posterior atención.</w:t>
+            <w:t xml:space="preserve">Luego de que el paciente se presente en el área de Recepción, Diagnóstico y Derivación de Pacientes para solicitar ser atendido por un profesional, es derivado al área de Consultorio Externo de la cátedra </w:t>
+          </w:r>
+          <w:r>
+            <w:rPr>
+              <w:rFonts w:ascii="Arial" w:eastAsia="Times New Roman" w:hAnsi="Arial" w:cs="Arial"/>
+              <w:color w:val="000000"/>
+              <w:szCs w:val="23"/>
+            </w:rPr>
+            <w:t>correspondiente</w:t>
+          </w:r>
+          <w:r>
+            <w:rPr>
+              <w:rFonts w:ascii="Arial" w:eastAsia="Times New Roman" w:hAnsi="Arial" w:cs="Arial"/>
+              <w:color w:val="000000"/>
+              <w:szCs w:val="23"/>
+            </w:rPr>
+            <w:t>. Es allí donde un profesional le otorga un t</w:t>
+          </w:r>
+          <w:r>
+            <w:rPr>
+              <w:rFonts w:ascii="Arial" w:eastAsia="Times New Roman" w:hAnsi="Arial" w:cs="Arial"/>
+              <w:color w:val="000000"/>
+              <w:szCs w:val="23"/>
+            </w:rPr>
+            <w:t>urno para su posterior atención.</w:t>
           </w:r>
         </w:p>
         <w:p>
@@ -3908,7 +4295,21 @@
               <w:rFonts w:ascii="Arial" w:eastAsia="Times New Roman" w:hAnsi="Arial" w:cs="Arial"/>
               <w:color w:val="000000"/>
             </w:rPr>
-            <w:t xml:space="preserve">Luego de un relevamiento de los procesos más importantes de la facultad, encontramos los siguientes inconvenientes: </w:t>
+            <w:t xml:space="preserve">Luego de un relevamiento de los procesos más importantes de la facultad, </w:t>
+          </w:r>
+          <w:r>
+            <w:rPr>
+              <w:rFonts w:ascii="Arial" w:eastAsia="Times New Roman" w:hAnsi="Arial" w:cs="Arial"/>
+              <w:color w:val="000000"/>
+            </w:rPr>
+            <w:t>se encontraron</w:t>
+          </w:r>
+          <w:r>
+            <w:rPr>
+              <w:rFonts w:ascii="Arial" w:eastAsia="Times New Roman" w:hAnsi="Arial" w:cs="Arial"/>
+              <w:color w:val="000000"/>
+            </w:rPr>
+            <w:t xml:space="preserve"> los siguientes inconvenientes: </w:t>
           </w:r>
         </w:p>
         <w:p>
@@ -3942,7 +4343,35 @@
               <w:rFonts w:ascii="Arial" w:eastAsia="Times New Roman" w:hAnsi="Arial" w:cs="Arial"/>
               <w:color w:val="000000"/>
             </w:rPr>
-            <w:t>Los registros de pacientes en el Centro de Estudiantes</w:t>
+            <w:t>El registro</w:t>
+          </w:r>
+          <w:r>
+            <w:rPr>
+              <w:rFonts w:ascii="Arial" w:eastAsia="Times New Roman" w:hAnsi="Arial" w:cs="Arial"/>
+              <w:color w:val="000000"/>
+            </w:rPr>
+            <w:t xml:space="preserve"> de pacientes en el </w:t>
+          </w:r>
+          <w:r>
+            <w:rPr>
+              <w:rFonts w:ascii="Arial" w:eastAsia="Times New Roman" w:hAnsi="Arial" w:cs="Arial"/>
+              <w:color w:val="000000"/>
+            </w:rPr>
+            <w:t>“</w:t>
+          </w:r>
+          <w:r>
+            <w:rPr>
+              <w:rFonts w:ascii="Arial" w:eastAsia="Times New Roman" w:hAnsi="Arial" w:cs="Arial"/>
+              <w:color w:val="000000"/>
+            </w:rPr>
+            <w:t>Centro de Estudiantes</w:t>
+          </w:r>
+          <w:r>
+            <w:rPr>
+              <w:rFonts w:ascii="Arial" w:eastAsia="Times New Roman" w:hAnsi="Arial" w:cs="Arial"/>
+              <w:color w:val="000000"/>
+            </w:rPr>
+            <w:t>”</w:t>
           </w:r>
           <w:r>
             <w:rPr>
@@ -3956,7 +4385,84 @@
               <w:rFonts w:ascii="Arial" w:eastAsia="Times New Roman" w:hAnsi="Arial" w:cs="Arial"/>
               <w:color w:val="000000"/>
             </w:rPr>
-            <w:t>y se realizan de manera informal y manual. Esto provoca un manejo ineficiente de la información.</w:t>
+            <w:t xml:space="preserve">y </w:t>
+          </w:r>
+          <w:r>
+            <w:rPr>
+              <w:rFonts w:ascii="Arial" w:eastAsia="Times New Roman" w:hAnsi="Arial" w:cs="Arial"/>
+              <w:color w:val="000000"/>
+            </w:rPr>
+            <w:t xml:space="preserve">en </w:t>
+          </w:r>
+          <w:r>
+            <w:rPr>
+              <w:rFonts w:ascii="Arial" w:eastAsia="Times New Roman" w:hAnsi="Arial" w:cs="Arial"/>
+              <w:color w:val="000000"/>
+            </w:rPr>
+            <w:t xml:space="preserve">el área de </w:t>
+          </w:r>
+          <w:r>
+            <w:rPr>
+              <w:rFonts w:ascii="Arial" w:eastAsia="Times New Roman" w:hAnsi="Arial" w:cs="Arial"/>
+              <w:color w:val="000000"/>
+            </w:rPr>
+            <w:t>“</w:t>
+          </w:r>
+          <w:r>
+            <w:rPr>
+              <w:rFonts w:ascii="Arial" w:eastAsia="Times New Roman" w:hAnsi="Arial" w:cs="Arial"/>
+              <w:color w:val="000000"/>
+            </w:rPr>
+            <w:t xml:space="preserve">Recepción, Diagnóstico y Derivación </w:t>
+          </w:r>
+          <w:r>
+            <w:rPr>
+              <w:rFonts w:ascii="Arial" w:eastAsia="Times New Roman" w:hAnsi="Arial" w:cs="Arial"/>
+              <w:color w:val="000000"/>
+            </w:rPr>
+            <w:t>de</w:t>
+          </w:r>
+          <w:r>
+            <w:rPr>
+              <w:rFonts w:ascii="Arial" w:eastAsia="Times New Roman" w:hAnsi="Arial" w:cs="Arial"/>
+              <w:color w:val="000000"/>
+            </w:rPr>
+            <w:t xml:space="preserve"> Pacientes</w:t>
+          </w:r>
+          <w:r>
+            <w:rPr>
+              <w:rFonts w:ascii="Arial" w:eastAsia="Times New Roman" w:hAnsi="Arial" w:cs="Arial"/>
+              <w:color w:val="000000"/>
+            </w:rPr>
+            <w:t>”</w:t>
+          </w:r>
+          <w:r>
+            <w:rPr>
+              <w:rFonts w:ascii="Arial" w:eastAsia="Times New Roman" w:hAnsi="Arial" w:cs="Arial"/>
+              <w:color w:val="000000"/>
+            </w:rPr>
+            <w:t xml:space="preserve"> </w:t>
+          </w:r>
+          <w:r>
+            <w:rPr>
+              <w:rFonts w:ascii="Arial" w:eastAsia="Times New Roman" w:hAnsi="Arial" w:cs="Arial"/>
+              <w:color w:val="000000"/>
+            </w:rPr>
+            <w:t xml:space="preserve"> </w:t>
+          </w:r>
+          <w:r>
+            <w:rPr>
+              <w:rFonts w:ascii="Arial" w:eastAsia="Times New Roman" w:hAnsi="Arial" w:cs="Arial"/>
+              <w:color w:val="000000"/>
+            </w:rPr>
+            <w:t>se realiza</w:t>
+          </w:r>
+          <w:r>
+            <w:rPr>
+              <w:rFonts w:ascii="Arial" w:eastAsia="Times New Roman" w:hAnsi="Arial" w:cs="Arial"/>
+              <w:color w:val="000000"/>
+            </w:rPr>
+            <w:t xml:space="preserve"> de manera informal y manual. Esto provoca un manejo ineficiente de la información.</w:t>
           </w:r>
         </w:p>
         <w:p>
@@ -4024,7 +4530,35 @@
               <w:rFonts w:ascii="Arial" w:eastAsia="Times New Roman" w:hAnsi="Arial" w:cs="Arial"/>
               <w:color w:val="000000"/>
             </w:rPr>
-            <w:t>El proceso de registro de pacientes el Área de Recepción es diferente al del Centro de Estudiantes. Esto genera que se registren datos distintos en cada una de las áreas mencionadas anteriormente por lo que no se puede mantener un listado unifica de pacientes.</w:t>
+            <w:t xml:space="preserve">El proceso de registro de pacientes </w:t>
+          </w:r>
+          <w:r>
+            <w:rPr>
+              <w:rFonts w:ascii="Arial" w:eastAsia="Times New Roman" w:hAnsi="Arial" w:cs="Arial"/>
+              <w:color w:val="000000"/>
+            </w:rPr>
+            <w:t xml:space="preserve">en el área de “Recepción, Diagnóstico y Derivación de Pacientes” </w:t>
+          </w:r>
+          <w:r>
+            <w:rPr>
+              <w:rFonts w:ascii="Arial" w:eastAsia="Times New Roman" w:hAnsi="Arial" w:cs="Arial"/>
+              <w:color w:val="000000"/>
+            </w:rPr>
+            <w:t>es diferente al del Centro de Estudiantes. Esto genera que se registren datos distintos en cada una de las áreas mencionadas anteriormente por lo que no se puede mantener un listado unifica</w:t>
+          </w:r>
+          <w:r>
+            <w:rPr>
+              <w:rFonts w:ascii="Arial" w:eastAsia="Times New Roman" w:hAnsi="Arial" w:cs="Arial"/>
+              <w:color w:val="000000"/>
+            </w:rPr>
+            <w:t>do</w:t>
+          </w:r>
+          <w:r>
+            <w:rPr>
+              <w:rFonts w:ascii="Arial" w:eastAsia="Times New Roman" w:hAnsi="Arial" w:cs="Arial"/>
+              <w:color w:val="000000"/>
+            </w:rPr>
+            <w:t xml:space="preserve"> de pacientes.</w:t>
           </w:r>
         </w:p>
         <w:p>
@@ -4092,7 +4626,21 @@
               <w:rFonts w:ascii="Arial" w:eastAsia="Times New Roman" w:hAnsi="Arial" w:cs="Arial"/>
               <w:color w:val="000000"/>
             </w:rPr>
-            <w:t>No se lleva un registro de los pacientes derivados a Consultorio Externo de una cátedra o a otras Cátedras, motivo por el cual se hace imposible hacer un seguimiento del paciente que posibilite a este último finalizar los tratamientos que requiere para sanar su boca. Esto a su vez implica la pérdida de posibles pacientes para los alumnos.</w:t>
+            <w:t>No se lleva un registro de los pacientes derivados a Consultorio Ex</w:t>
+          </w:r>
+          <w:r>
+            <w:rPr>
+              <w:rFonts w:ascii="Arial" w:eastAsia="Times New Roman" w:hAnsi="Arial" w:cs="Arial"/>
+              <w:color w:val="000000"/>
+            </w:rPr>
+            <w:t>terno de una cátedra o a otras c</w:t>
+          </w:r>
+          <w:r>
+            <w:rPr>
+              <w:rFonts w:ascii="Arial" w:eastAsia="Times New Roman" w:hAnsi="Arial" w:cs="Arial"/>
+              <w:color w:val="000000"/>
+            </w:rPr>
+            <w:t>átedras, motivo por el cual se hace imposible hacer un seguimiento del paciente que posibilite a este último finalizar los tratamientos que requiere para sanar su boca. Esto a su vez implica la pérdida de posibles pacientes para los alumnos.</w:t>
           </w:r>
         </w:p>
         <w:p>
@@ -4127,7 +4675,35 @@
               <w:rFonts w:ascii="Arial" w:eastAsia="Times New Roman" w:hAnsi="Arial" w:cs="Arial"/>
               <w:color w:val="000000"/>
             </w:rPr>
-            <w:t>En la facultad se efectúan diversas Historias Clínicas del paciente. Cada vez que el mismo asiste al Área de Derivación y/o a alguna de las Cátedras para ser atendido, se le realiza una nueva historia clínica. Como consecuencia de esto, se almacenan datos redundantes y se pierde tiempo en la carga repetida de datos, ya sea en el Área de Derivación por parte del profesional a cargo como así también en los consultorios de la Cátedra por parte del alumno.</w:t>
+            <w:t xml:space="preserve">En la facultad se efectúan diversas Historias Clínicas del paciente. Cada vez que el mismo asiste al Área de Derivación y/o a alguna de las Cátedras para ser atendido, se le realiza una nueva historia clínica. Como consecuencia de esto, se almacenan datos redundantes y se pierde tiempo en la carga repetida de datos, ya sea en el </w:t>
+          </w:r>
+          <w:r>
+            <w:rPr>
+              <w:rFonts w:ascii="Arial" w:eastAsia="Times New Roman" w:hAnsi="Arial" w:cs="Arial"/>
+              <w:color w:val="000000"/>
+            </w:rPr>
+            <w:t>el área de “Recepción, Diagnóstico y Derivación de Pacientes”</w:t>
+          </w:r>
+          <w:r>
+            <w:rPr>
+              <w:rFonts w:ascii="Arial" w:eastAsia="Times New Roman" w:hAnsi="Arial" w:cs="Arial"/>
+              <w:color w:val="000000"/>
+            </w:rPr>
+            <w:t xml:space="preserve"> por parte del profesional a cargo como así también en los consultorios de la </w:t>
+          </w:r>
+          <w:r>
+            <w:rPr>
+              <w:rFonts w:ascii="Arial" w:eastAsia="Times New Roman" w:hAnsi="Arial" w:cs="Arial"/>
+              <w:color w:val="000000"/>
+            </w:rPr>
+            <w:t>c</w:t>
+          </w:r>
+          <w:r>
+            <w:rPr>
+              <w:rFonts w:ascii="Arial" w:eastAsia="Times New Roman" w:hAnsi="Arial" w:cs="Arial"/>
+              <w:color w:val="000000"/>
+            </w:rPr>
+            <w:t>átedra por parte del alumno.</w:t>
           </w:r>
         </w:p>
         <w:p>
@@ -4212,7 +4788,62 @@
               <w:color w:val="000000"/>
               <w:szCs w:val="23"/>
             </w:rPr>
-            <w:t>Se rediseñará una estandarización del proceso de registro y búsqueda para las áreas de Centro de Estudiantes y el Área de Derivación, y el proceso de atención de pacientes para  el Consultorio Externo y cada una de las Cátedras, de modo tal que cada uno de ellos pueda realizarse de manera eficiente.</w:t>
+            <w:t>Se rediseñará</w:t>
+          </w:r>
+          <w:r>
+            <w:rPr>
+              <w:rFonts w:ascii="Arial" w:eastAsia="Times New Roman" w:hAnsi="Arial" w:cs="Arial"/>
+              <w:color w:val="000000"/>
+              <w:szCs w:val="23"/>
+            </w:rPr>
+            <w:t>n las tareas del</w:t>
+          </w:r>
+          <w:r>
+            <w:rPr>
+              <w:rFonts w:ascii="Arial" w:eastAsia="Times New Roman" w:hAnsi="Arial" w:cs="Arial"/>
+              <w:color w:val="000000"/>
+              <w:szCs w:val="23"/>
+            </w:rPr>
+            <w:t xml:space="preserve"> </w:t>
+          </w:r>
+          <w:r>
+            <w:rPr>
+              <w:rFonts w:ascii="Arial" w:eastAsia="Times New Roman" w:hAnsi="Arial" w:cs="Arial"/>
+              <w:color w:val="000000"/>
+            </w:rPr>
+            <w:t>área de “Recepción, Diagnóstico y Derivación de Pacientes”</w:t>
+          </w:r>
+          <w:r>
+            <w:rPr>
+              <w:rFonts w:ascii="Arial" w:eastAsia="Times New Roman" w:hAnsi="Arial" w:cs="Arial"/>
+              <w:color w:val="000000"/>
+              <w:szCs w:val="23"/>
+            </w:rPr>
+            <w:t xml:space="preserve"> que unificará los</w:t>
+          </w:r>
+          <w:r>
+            <w:rPr>
+              <w:rFonts w:ascii="Arial" w:eastAsia="Times New Roman" w:hAnsi="Arial" w:cs="Arial"/>
+              <w:color w:val="000000"/>
+              <w:szCs w:val="23"/>
+            </w:rPr>
+            <w:t xml:space="preserve"> proceso</w:t>
+          </w:r>
+          <w:r>
+            <w:rPr>
+              <w:rFonts w:ascii="Arial" w:eastAsia="Times New Roman" w:hAnsi="Arial" w:cs="Arial"/>
+              <w:color w:val="000000"/>
+              <w:szCs w:val="23"/>
+            </w:rPr>
+            <w:t>s de registro y búsqueda de pacientes, quedando excluido de estas responsabilidades el Centro de Estudiantes. El alumno podrá a su vez</w:t>
+          </w:r>
+          <w:r>
+            <w:rPr>
+              <w:rFonts w:ascii="Arial" w:eastAsia="Times New Roman" w:hAnsi="Arial" w:cs="Arial"/>
+              <w:color w:val="000000"/>
+              <w:szCs w:val="23"/>
+            </w:rPr>
+            <w:t xml:space="preserve"> realizar la búsqueda de pacientes de manera independiente.</w:t>
           </w:r>
         </w:p>
         <w:p>
@@ -4250,7 +4881,39 @@
               <w:color w:val="000000"/>
               <w:szCs w:val="23"/>
             </w:rPr>
-            <w:t>Se procederá a la unificación de los registros de los pacientes en una Base de Datos, de modo tal que en ella se almacenen tanto los pacientes que ingresan a través del Centro de Estudiantes como así también los que asisten al Área de Derivación.</w:t>
+            <w:t>Se rediseñará</w:t>
+          </w:r>
+          <w:r>
+            <w:rPr>
+              <w:rFonts w:ascii="Arial" w:eastAsia="Times New Roman" w:hAnsi="Arial" w:cs="Arial"/>
+              <w:color w:val="000000"/>
+              <w:szCs w:val="23"/>
+            </w:rPr>
+            <w:t xml:space="preserve"> el proceso</w:t>
+          </w:r>
+          <w:r>
+            <w:rPr>
+              <w:rFonts w:ascii="Arial" w:eastAsia="Times New Roman" w:hAnsi="Arial" w:cs="Arial"/>
+              <w:color w:val="000000"/>
+              <w:szCs w:val="23"/>
+            </w:rPr>
+            <w:t xml:space="preserve"> de</w:t>
+          </w:r>
+          <w:r>
+            <w:rPr>
+              <w:rFonts w:ascii="Arial" w:eastAsia="Times New Roman" w:hAnsi="Arial" w:cs="Arial"/>
+              <w:color w:val="000000"/>
+              <w:szCs w:val="23"/>
+            </w:rPr>
+            <w:t xml:space="preserve"> atención de pacientes de modo tal que </w:t>
+          </w:r>
+          <w:r>
+            <w:rPr>
+              <w:rFonts w:ascii="Arial" w:eastAsia="Times New Roman" w:hAnsi="Arial" w:cs="Arial"/>
+              <w:color w:val="000000"/>
+              <w:szCs w:val="23"/>
+            </w:rPr>
+            <w:t>pueda realizarse de manera eficiente.</w:t>
           </w:r>
         </w:p>
         <w:p>
@@ -4288,12 +4951,38 @@
               <w:color w:val="000000"/>
               <w:szCs w:val="23"/>
             </w:rPr>
-            <w:t>Por otro lado, ofreceremos una solución para efectuar la derivación luego de realizarse una práctica. De esta forma, se prestará un mejor servicio a las personas que requieran un tratamiento en la facultad y a su vez los alumnos tendrán una mayor cantidad de pacientes a su disposición.</w:t>
-          </w:r>
-        </w:p>
-        <w:p>
-          <w:pPr>
+            <w:t>Se procederá a la unificación de los reg</w:t>
+          </w:r>
+          <w:r>
+            <w:rPr>
+              <w:rFonts w:ascii="Arial" w:eastAsia="Times New Roman" w:hAnsi="Arial" w:cs="Arial"/>
+              <w:color w:val="000000"/>
+              <w:szCs w:val="23"/>
+            </w:rPr>
+            <w:t>istros de los pacientes en una base de d</w:t>
+          </w:r>
+          <w:r>
+            <w:rPr>
+              <w:rFonts w:ascii="Arial" w:eastAsia="Times New Roman" w:hAnsi="Arial" w:cs="Arial"/>
+              <w:color w:val="000000"/>
+              <w:szCs w:val="23"/>
+            </w:rPr>
+            <w:t>atos de modo tal que</w:t>
+          </w:r>
+          <w:r>
+            <w:rPr>
+              <w:rFonts w:ascii="Arial" w:eastAsia="Times New Roman" w:hAnsi="Arial" w:cs="Arial"/>
+              <w:color w:val="000000"/>
+              <w:szCs w:val="23"/>
+            </w:rPr>
+            <w:t xml:space="preserve"> los datos de los pacientes sean almacenados en un único sitio. </w:t>
+          </w:r>
+        </w:p>
+        <w:p>
+          <w:pPr>
+            <w:pStyle w:val="Prrafodelista"/>
             <w:spacing w:after="0"/>
+            <w:ind w:left="567"/>
             <w:jc w:val="both"/>
             <w:rPr>
               <w:rFonts w:ascii="Arial" w:eastAsia="Times New Roman" w:hAnsi="Arial" w:cs="Arial"/>
@@ -4324,14 +5013,36 @@
               <w:color w:val="000000"/>
               <w:szCs w:val="23"/>
             </w:rPr>
-            <w:t>Brindaremos las herramientas necesarias para no perder el contacto con el paciente luego de la atención (tanto en Consultorio Externo como en cada una de las Cátedras), posibilitando el seguimiento del mismo hasta finalizar su tratamiento.</w:t>
-          </w:r>
-        </w:p>
-        <w:p>
-          <w:pPr>
-            <w:pStyle w:val="Prrafodelista"/>
+            <w:t>Por otro lado</w:t>
+          </w:r>
+          <w:r>
+            <w:rPr>
+              <w:rFonts w:ascii="Arial" w:eastAsia="Times New Roman" w:hAnsi="Arial" w:cs="Arial"/>
+              <w:color w:val="000000"/>
+              <w:szCs w:val="23"/>
+            </w:rPr>
+            <w:t xml:space="preserve"> ofreceremos una solución para efectuar la derivación luego de realiza</w:t>
+          </w:r>
+          <w:r>
+            <w:rPr>
+              <w:rFonts w:ascii="Arial" w:eastAsia="Times New Roman" w:hAnsi="Arial" w:cs="Arial"/>
+              <w:color w:val="000000"/>
+              <w:szCs w:val="23"/>
+            </w:rPr>
+            <w:t>rse una práctica. De esta forma</w:t>
+          </w:r>
+          <w:r>
+            <w:rPr>
+              <w:rFonts w:ascii="Arial" w:eastAsia="Times New Roman" w:hAnsi="Arial" w:cs="Arial"/>
+              <w:color w:val="000000"/>
+              <w:szCs w:val="23"/>
+            </w:rPr>
+            <w:t xml:space="preserve"> se prestará un mejor servicio a las personas que requieran un tratamiento en la facultad y a su vez los alumnos tendrán una mayor cantidad de pacientes a su disposición.</w:t>
+          </w:r>
+        </w:p>
+        <w:p>
+          <w:pPr>
             <w:spacing w:after="0"/>
-            <w:ind w:left="567"/>
             <w:jc w:val="both"/>
             <w:rPr>
               <w:rFonts w:ascii="Arial" w:eastAsia="Times New Roman" w:hAnsi="Arial" w:cs="Arial"/>
@@ -4362,7 +5073,23 @@
               <w:color w:val="000000"/>
               <w:szCs w:val="23"/>
             </w:rPr>
-            <w:t>Historia Clínica única por paciente, brindando acceso a los datos de la persona y las atenciones que le fueron realizadas, haciendo que esta información sea actualizable y esté siempre disponible para los usuarios que tengan los permisos correspondientes. A su vez, los datos que se registran en las historias clínicas serán estandarizados de modo tal que todas las personas implicadas en el proceso de atención accedan, modifiquen y actualicen los mismos datos.</w:t>
+            <w:t>Brindaremos las herramientas necesarias para no perder el contacto con el</w:t>
+          </w:r>
+          <w:r>
+            <w:rPr>
+              <w:rFonts w:ascii="Arial" w:eastAsia="Times New Roman" w:hAnsi="Arial" w:cs="Arial"/>
+              <w:color w:val="000000"/>
+              <w:szCs w:val="23"/>
+            </w:rPr>
+            <w:t xml:space="preserve"> paciente luego de la atención</w:t>
+          </w:r>
+          <w:r>
+            <w:rPr>
+              <w:rFonts w:ascii="Arial" w:eastAsia="Times New Roman" w:hAnsi="Arial" w:cs="Arial"/>
+              <w:color w:val="000000"/>
+              <w:szCs w:val="23"/>
+            </w:rPr>
+            <w:t xml:space="preserve"> posibilitando el seguimiento del mismo hasta finalizar su tratamiento.</w:t>
           </w:r>
         </w:p>
         <w:p>
@@ -4400,6 +5127,60 @@
               <w:color w:val="000000"/>
               <w:szCs w:val="23"/>
             </w:rPr>
+            <w:t>Historia Clínica única por paciente, brindando acceso a los datos de la persona y las atenciones que le fueron realizadas, haciendo que esta información sea actualizable y esté siempre disponible para los usuarios que tengan los permisos correspondientes. A su vez, los datos que se registran en las historias clínicas serán estandarizados de modo tal que todas las personas implicadas en el proceso de atenció</w:t>
+          </w:r>
+          <w:r>
+            <w:rPr>
+              <w:rFonts w:ascii="Arial" w:eastAsia="Times New Roman" w:hAnsi="Arial" w:cs="Arial"/>
+              <w:color w:val="000000"/>
+              <w:szCs w:val="23"/>
+            </w:rPr>
+            <w:t xml:space="preserve">n accedan </w:t>
+          </w:r>
+          <w:r>
+            <w:rPr>
+              <w:rFonts w:ascii="Arial" w:eastAsia="Times New Roman" w:hAnsi="Arial" w:cs="Arial"/>
+              <w:color w:val="000000"/>
+              <w:szCs w:val="23"/>
+            </w:rPr>
+            <w:t>y actualicen los mismos datos.</w:t>
+          </w:r>
+        </w:p>
+        <w:p>
+          <w:pPr>
+            <w:pStyle w:val="Prrafodelista"/>
+            <w:spacing w:after="0"/>
+            <w:ind w:left="567"/>
+            <w:jc w:val="both"/>
+            <w:rPr>
+              <w:rFonts w:ascii="Arial" w:eastAsia="Times New Roman" w:hAnsi="Arial" w:cs="Arial"/>
+              <w:color w:val="000000"/>
+              <w:szCs w:val="23"/>
+            </w:rPr>
+          </w:pPr>
+        </w:p>
+        <w:p>
+          <w:pPr>
+            <w:pStyle w:val="Prrafodelista"/>
+            <w:numPr>
+              <w:ilvl w:val="0"/>
+              <w:numId w:val="3"/>
+            </w:numPr>
+            <w:spacing w:after="0"/>
+            <w:ind w:left="567" w:hanging="283"/>
+            <w:jc w:val="both"/>
+            <w:rPr>
+              <w:rFonts w:ascii="Arial" w:eastAsia="Times New Roman" w:hAnsi="Arial" w:cs="Arial"/>
+              <w:color w:val="000000"/>
+              <w:szCs w:val="23"/>
+            </w:rPr>
+          </w:pPr>
+          <w:r>
+            <w:rPr>
+              <w:rFonts w:ascii="Arial" w:eastAsia="Times New Roman" w:hAnsi="Arial" w:cs="Arial"/>
+              <w:color w:val="000000"/>
+              <w:szCs w:val="23"/>
+            </w:rPr>
             <w:t>Implementar todas las mejoras anteriormente descriptas mediante una plataforma web, integrada con el Aula Virtual (Moodle), para que sea de fácil acceso y utilización por parte de los alumnos.</w:t>
           </w:r>
         </w:p>
@@ -4518,27 +5299,24 @@
         </w:p>
         <w:p>
           <w:pPr>
-            <w:rPr>
-              <w:rFonts w:asciiTheme="majorHAnsi" w:eastAsiaTheme="majorEastAsia" w:hAnsiTheme="majorHAnsi" w:cstheme="majorBidi"/>
-              <w:b/>
-              <w:bCs/>
-              <w:color w:val="4F81BD" w:themeColor="accent1"/>
-              <w:sz w:val="26"/>
-              <w:szCs w:val="26"/>
-            </w:rPr>
+            <w:pStyle w:val="Ttulo2"/>
+            <w:sectPr>
+              <w:pgSz w:w="12240" w:h="15840"/>
+              <w:pgMar w:top="1417" w:right="1701" w:bottom="1417" w:left="1701" w:header="708" w:footer="708" w:gutter="0"/>
+              <w:cols w:space="708"/>
+              <w:titlePg/>
+              <w:docGrid w:linePitch="360"/>
+            </w:sectPr>
           </w:pPr>
           <w:bookmarkStart w:id="26" w:name="_Toc356660544"/>
           <w:bookmarkStart w:id="27" w:name="_Toc358465134"/>
           <w:bookmarkStart w:id="28" w:name="_Toc366536278"/>
-          <w:r>
-            <w:br w:type="page"/>
-          </w:r>
+          <w:bookmarkStart w:id="29" w:name="_Toc366597606"/>
         </w:p>
         <w:p>
           <w:pPr>
             <w:pStyle w:val="Ttulo2"/>
           </w:pPr>
-          <w:bookmarkStart w:id="29" w:name="_Toc366597606"/>
           <w:r>
             <w:lastRenderedPageBreak/>
             <w:t>Proceso de Registro de Paciente</w:t>
@@ -4563,38 +5341,6 @@
           <w:r>
             <w:rPr>
               <w:rFonts w:ascii="Arial" w:eastAsia="Times New Roman" w:hAnsi="Arial" w:cs="Arial"/>
-            </w:rPr>
-            <w:t>El siguiente gráfico tiene por finalidad presentar el curso de acción para registrar un paciente.</w:t>
-          </w:r>
-        </w:p>
-        <w:p>
-          <w:pPr>
-            <w:spacing w:after="0" w:line="240" w:lineRule="auto"/>
-            <w:jc w:val="both"/>
-            <w:rPr>
-              <w:rFonts w:ascii="Arial" w:eastAsia="Times New Roman" w:hAnsi="Arial" w:cs="Arial"/>
-              <w:color w:val="000000"/>
-              <w:sz w:val="25"/>
-              <w:szCs w:val="25"/>
-              <w:u w:val="single"/>
-            </w:rPr>
-          </w:pPr>
-        </w:p>
-        <w:p>
-          <w:pPr>
-            <w:rPr>
-              <w:rFonts w:asciiTheme="majorHAnsi" w:eastAsia="Times New Roman" w:hAnsiTheme="majorHAnsi" w:cstheme="majorBidi"/>
-              <w:b/>
-              <w:bCs/>
-              <w:iCs/>
-              <w:color w:val="4F81BD" w:themeColor="accent1"/>
-            </w:rPr>
-          </w:pPr>
-          <w:bookmarkStart w:id="30" w:name="_Toc356405831"/>
-          <w:r>
-            <w:rPr>
-              <w:rFonts w:eastAsia="Times New Roman"/>
-              <w:i/>
               <w:noProof/>
               <w:lang w:val="es-AR"/>
             </w:rPr>
@@ -4602,20 +5348,20 @@
               <wp:anchor distT="0" distB="0" distL="114300" distR="114300" simplePos="0" relativeHeight="251672576" behindDoc="1" locked="0" layoutInCell="1" allowOverlap="1">
                 <wp:simplePos x="0" y="0"/>
                 <wp:positionH relativeFrom="column">
-                  <wp:posOffset>-1090930</wp:posOffset>
+                  <wp:posOffset>9525</wp:posOffset>
                 </wp:positionH>
                 <wp:positionV relativeFrom="paragraph">
-                  <wp:posOffset>621665</wp:posOffset>
+                  <wp:posOffset>236855</wp:posOffset>
                 </wp:positionV>
-                <wp:extent cx="7358380" cy="5523865"/>
-                <wp:effectExtent l="0" t="914400" r="0" b="895985"/>
+                <wp:extent cx="8502015" cy="5269230"/>
+                <wp:effectExtent l="19050" t="0" r="0" b="0"/>
                 <wp:wrapTight wrapText="bothSides">
                   <wp:wrapPolygon edited="0">
-                    <wp:start x="21592" y="-86"/>
-                    <wp:lineTo x="62" y="-86"/>
-                    <wp:lineTo x="62" y="21591"/>
-                    <wp:lineTo x="21592" y="21591"/>
-                    <wp:lineTo x="21592" y="-86"/>
+                    <wp:start x="-48" y="0"/>
+                    <wp:lineTo x="-48" y="21553"/>
+                    <wp:lineTo x="21585" y="21553"/>
+                    <wp:lineTo x="21585" y="0"/>
+                    <wp:lineTo x="-48" y="0"/>
                   </wp:wrapPolygon>
                 </wp:wrapTight>
                 <wp:docPr id="2" name="Imagen 3" descr="C:\Users\Mau\Desktop\Imagenes Negocio\Proceso Registro Paciente.jpg"/>
@@ -4632,16 +5378,16 @@
                         </pic:cNvPicPr>
                       </pic:nvPicPr>
                       <pic:blipFill>
-                        <a:blip r:embed="rId13"/>
+                        <a:blip r:embed="rId17"/>
                         <a:srcRect/>
                         <a:stretch>
                           <a:fillRect/>
                         </a:stretch>
                       </pic:blipFill>
                       <pic:spPr bwMode="auto">
-                        <a:xfrm rot="16200000">
+                        <a:xfrm>
                           <a:off x="0" y="0"/>
-                          <a:ext cx="7358380" cy="5523865"/>
+                          <a:ext cx="8502015" cy="5269230"/>
                         </a:xfrm>
                         <a:prstGeom prst="rect">
                           <a:avLst/>
@@ -4662,11 +5408,34 @@
           </w:r>
           <w:r>
             <w:rPr>
-              <w:rFonts w:eastAsia="Times New Roman"/>
-              <w:i/>
-            </w:rPr>
-            <w:br w:type="page"/>
-          </w:r>
+              <w:rFonts w:ascii="Arial" w:eastAsia="Times New Roman" w:hAnsi="Arial" w:cs="Arial"/>
+            </w:rPr>
+            <w:t>El siguiente gráfico tiene por finalidad presentar el curso de acción para registrar un paciente.</w:t>
+          </w:r>
+          <w:bookmarkStart w:id="30" w:name="_Toc356405831"/>
+          <w:r>
+            <w:rPr>
+              <w:rFonts w:ascii="Arial" w:eastAsia="Times New Roman" w:hAnsi="Arial" w:cs="Arial"/>
+            </w:rPr>
+            <w:t xml:space="preserve"> </w:t>
+          </w:r>
+        </w:p>
+        <w:p>
+          <w:pPr>
+            <w:spacing w:after="240"/>
+            <w:ind w:firstLine="708"/>
+            <w:jc w:val="both"/>
+            <w:rPr>
+              <w:rFonts w:ascii="Arial" w:eastAsia="Times New Roman" w:hAnsi="Arial" w:cs="Arial"/>
+            </w:rPr>
+            <w:sectPr>
+              <w:pgSz w:w="15840" w:h="12240" w:orient="landscape"/>
+              <w:pgMar w:top="1701" w:right="1417" w:bottom="1701" w:left="1417" w:header="708" w:footer="708" w:gutter="0"/>
+              <w:cols w:space="708"/>
+              <w:titlePg/>
+              <w:docGrid w:linePitch="360"/>
+            </w:sectPr>
+          </w:pPr>
         </w:p>
         <w:p>
           <w:pPr>
@@ -4764,19 +5533,97 @@
             <w:rPr>
               <w:rFonts w:ascii="Arial" w:eastAsia="Times New Roman" w:hAnsi="Arial" w:cs="Arial"/>
             </w:rPr>
-            <w:t>Cuando el interesado asiste a los consultorios del ARDDP, se le exige el pago de un bono en Cooperadora para poder efectuar la consulta. Una vez finalizado dicho trámite, se entrega el comprobante de pago en el ARDDP, donde alguno de los profesionales presen</w:t>
-          </w:r>
-          <w:r>
-            <w:rPr>
-              <w:rFonts w:ascii="Arial" w:eastAsia="Times New Roman" w:hAnsi="Arial" w:cs="Arial"/>
-            </w:rPr>
-            <w:t>tes se hará cargo de comenzar el proceso “Confección del Diagnóstico”</w:t>
-          </w:r>
-          <w:r>
-            <w:rPr>
-              <w:rFonts w:ascii="Arial" w:eastAsia="Times New Roman" w:hAnsi="Arial" w:cs="Arial"/>
-            </w:rPr>
-            <w:t xml:space="preserve"> en alguno de los consultorios de dicha área. </w:t>
+            <w:t>Cuando el interesado asiste a los consultorios del ARDDP, se le exige el pago de un bono en Cooperadora para poder efectuar la consulta.</w:t>
+          </w:r>
+          <w:r>
+            <w:rPr>
+              <w:rFonts w:ascii="Arial" w:eastAsia="Times New Roman" w:hAnsi="Arial" w:cs="Arial"/>
+            </w:rPr>
+            <w:t xml:space="preserve"> Para ello se le entrega un comprobante de pago en el </w:t>
+          </w:r>
+          <w:r>
+            <w:rPr>
+              <w:rFonts w:ascii="Arial" w:eastAsia="Times New Roman" w:hAnsi="Arial" w:cs="Arial"/>
+            </w:rPr>
+            <w:t>ARDDP</w:t>
+          </w:r>
+          <w:r>
+            <w:rPr>
+              <w:rFonts w:ascii="Arial" w:eastAsia="Times New Roman" w:hAnsi="Arial" w:cs="Arial"/>
+            </w:rPr>
+            <w:t xml:space="preserve">. </w:t>
+          </w:r>
+          <w:r>
+            <w:rPr>
+              <w:rFonts w:ascii="Arial" w:eastAsia="Times New Roman" w:hAnsi="Arial" w:cs="Arial"/>
+            </w:rPr>
+            <w:t xml:space="preserve">Una vez </w:t>
+          </w:r>
+          <w:r>
+            <w:rPr>
+              <w:rFonts w:ascii="Arial" w:eastAsia="Times New Roman" w:hAnsi="Arial" w:cs="Arial"/>
+            </w:rPr>
+            <w:t>pagado el bono</w:t>
+          </w:r>
+          <w:r>
+            <w:rPr>
+              <w:rFonts w:ascii="Arial" w:eastAsia="Times New Roman" w:hAnsi="Arial" w:cs="Arial"/>
+            </w:rPr>
+            <w:t xml:space="preserve">, </w:t>
+          </w:r>
+          <w:r>
+            <w:rPr>
+              <w:rFonts w:ascii="Arial" w:eastAsia="Times New Roman" w:hAnsi="Arial" w:cs="Arial"/>
+            </w:rPr>
+            <w:t>el paciente vuelve al ARRDP y lo entrega.</w:t>
+          </w:r>
+          <w:r>
+            <w:rPr>
+              <w:rFonts w:ascii="Arial" w:eastAsia="Times New Roman" w:hAnsi="Arial" w:cs="Arial"/>
+            </w:rPr>
+            <w:t xml:space="preserve"> </w:t>
+          </w:r>
+          <w:r>
+            <w:rPr>
+              <w:rFonts w:ascii="Arial" w:eastAsia="Times New Roman" w:hAnsi="Arial" w:cs="Arial"/>
+            </w:rPr>
+            <w:t>A</w:t>
+          </w:r>
+          <w:r>
+            <w:rPr>
+              <w:rFonts w:ascii="Arial" w:eastAsia="Times New Roman" w:hAnsi="Arial" w:cs="Arial"/>
+            </w:rPr>
+            <w:t>lguno de los profesionales presen</w:t>
+          </w:r>
+          <w:r>
+            <w:rPr>
+              <w:rFonts w:ascii="Arial" w:eastAsia="Times New Roman" w:hAnsi="Arial" w:cs="Arial"/>
+            </w:rPr>
+            <w:t xml:space="preserve">tes se hará cargo de comenzar el proceso </w:t>
+          </w:r>
+          <w:r>
+            <w:rPr>
+              <w:rFonts w:ascii="Arial" w:eastAsia="Times New Roman" w:hAnsi="Arial" w:cs="Arial"/>
+            </w:rPr>
+            <w:t>de registro de diagnóstico</w:t>
+          </w:r>
+          <w:r>
+            <w:rPr>
+              <w:rFonts w:ascii="Arial" w:eastAsia="Times New Roman" w:hAnsi="Arial" w:cs="Arial"/>
+            </w:rPr>
+            <w:t xml:space="preserve"> e</w:t>
+          </w:r>
+          <w:r>
+            <w:rPr>
+              <w:rFonts w:ascii="Arial" w:eastAsia="Times New Roman" w:hAnsi="Arial" w:cs="Arial"/>
+            </w:rPr>
+            <w:t xml:space="preserve">n alguno de los consultorios del </w:t>
+          </w:r>
+          <w:r>
+            <w:rPr>
+              <w:rFonts w:ascii="Arial" w:eastAsia="Times New Roman" w:hAnsi="Arial" w:cs="Arial"/>
+            </w:rPr>
+            <w:t xml:space="preserve">área. </w:t>
           </w:r>
           <w:r>
             <w:rPr>
@@ -4903,7 +5750,15 @@
               <w:color w:val="1F497D" w:themeColor="text2"/>
               <w:sz w:val="24"/>
             </w:rPr>
-            <w:t>Cátedra:</w:t>
+            <w:t>c</w:t>
+          </w:r>
+          <w:r>
+            <w:rPr>
+              <w:rStyle w:val="Textoennegrita"/>
+              <w:color w:val="1F497D" w:themeColor="text2"/>
+              <w:sz w:val="24"/>
+            </w:rPr>
+            <w:t>átedra:</w:t>
           </w:r>
           <w:r>
             <w:rPr>
@@ -4971,7 +5826,13 @@
           <w:bookmarkStart w:id="31" w:name="_Toc366536279"/>
           <w:bookmarkStart w:id="32" w:name="_Toc366597607"/>
           <w:r>
-            <w:t>Proceso de Confección del Diagnóstico</w:t>
+            <w:t xml:space="preserve">Proceso de </w:t>
+          </w:r>
+          <w:r>
+            <w:t>Registro de</w:t>
+          </w:r>
+          <w:r>
+            <w:t xml:space="preserve"> Diagnóstico</w:t>
           </w:r>
           <w:bookmarkEnd w:id="31"/>
           <w:bookmarkEnd w:id="32"/>
@@ -4988,13 +5849,7 @@
             <w:rPr>
               <w:rFonts w:ascii="Arial" w:eastAsia="Times New Roman" w:hAnsi="Arial" w:cs="Arial"/>
             </w:rPr>
-            <w:t>El “P</w:t>
-          </w:r>
-          <w:r>
-            <w:rPr>
-              <w:rFonts w:ascii="Arial" w:eastAsia="Times New Roman" w:hAnsi="Arial" w:cs="Arial"/>
-            </w:rPr>
-            <w:t>roceso de confección</w:t>
+            <w:t>El proceso “Registro</w:t>
           </w:r>
           <w:r>
             <w:rPr>
@@ -5077,6 +5932,7 @@
               <w:numId w:val="6"/>
             </w:numPr>
             <w:spacing w:after="0"/>
+            <w:jc w:val="both"/>
             <w:rPr>
               <w:rFonts w:ascii="Arial" w:eastAsia="Times New Roman" w:hAnsi="Arial" w:cs="Arial"/>
             </w:rPr>
@@ -5087,7 +5943,6 @@
               <w:color w:val="1F497D" w:themeColor="text2"/>
               <w:sz w:val="24"/>
             </w:rPr>
-            <w:lastRenderedPageBreak/>
             <w:t>El paciente es nuevo y debe registrarse:</w:t>
           </w:r>
           <w:r>
@@ -5120,6 +5975,7 @@
               <w:numId w:val="6"/>
             </w:numPr>
             <w:spacing w:after="0"/>
+            <w:jc w:val="both"/>
             <w:rPr>
               <w:rFonts w:ascii="Arial" w:eastAsia="Times New Roman" w:hAnsi="Arial" w:cs="Arial"/>
             </w:rPr>
@@ -5136,7 +5992,19 @@
             <w:rPr>
               <w:rFonts w:ascii="Arial" w:eastAsia="Times New Roman" w:hAnsi="Arial" w:cs="Arial"/>
             </w:rPr>
-            <w:t xml:space="preserve"> Este caso ocurre cuando el paciente ya existe en el sistema y acude al área para realizarse un nuevo examen médico (ya sea por la aparición de nuevos problemas en su salud bucodental que requieren de una atención o por la derivación de un alumno o profesor de la facultad). El responsable lo busca en el sistema y confirma los datos registrados.</w:t>
+            <w:t xml:space="preserve"> Este caso ocurre cuando el paciente ya existe en el sistema y acude al área para realizarse un nuevo examen médico (ya sea por la apar</w:t>
+          </w:r>
+          <w:r>
+            <w:rPr>
+              <w:rFonts w:ascii="Arial" w:eastAsia="Times New Roman" w:hAnsi="Arial" w:cs="Arial"/>
+            </w:rPr>
+            <w:t xml:space="preserve">ición de nuevos problemas </w:t>
+          </w:r>
+          <w:r>
+            <w:rPr>
+              <w:rFonts w:ascii="Arial" w:eastAsia="Times New Roman" w:hAnsi="Arial" w:cs="Arial"/>
+            </w:rPr>
+            <w:t>o por la derivación de un alumno o profesor de la facultad). El responsable lo busca en el sistema y confirma los datos registrados.</w:t>
           </w:r>
         </w:p>
         <w:p>
@@ -5172,7 +6040,19 @@
             <w:rPr>
               <w:rFonts w:ascii="Arial" w:eastAsia="Times New Roman" w:hAnsi="Arial" w:cs="Arial"/>
             </w:rPr>
-            <w:t xml:space="preserve"> de la siguiente manera: el responsable realiza un examen de la boca del paciente para detectar problemas y completa</w:t>
+            <w:t xml:space="preserve"> de la siguiente manera: el responsable</w:t>
+          </w:r>
+          <w:r>
+            <w:rPr>
+              <w:rFonts w:ascii="Arial" w:eastAsia="Times New Roman" w:hAnsi="Arial" w:cs="Arial"/>
+            </w:rPr>
+            <w:t xml:space="preserve"> del área</w:t>
+          </w:r>
+          <w:r>
+            <w:rPr>
+              <w:rFonts w:ascii="Arial" w:eastAsia="Times New Roman" w:hAnsi="Arial" w:cs="Arial"/>
+            </w:rPr>
+            <w:t xml:space="preserve"> realiza un examen de la boca del paciente para detectar problemas y completa</w:t>
           </w:r>
           <w:r>
             <w:rPr>
@@ -5445,6 +6325,7 @@
               <w:numId w:val="8"/>
             </w:numPr>
             <w:spacing w:after="0"/>
+            <w:jc w:val="both"/>
             <w:rPr>
               <w:rFonts w:ascii="Arial" w:eastAsia="Times New Roman" w:hAnsi="Arial" w:cs="Arial"/>
             </w:rPr>
@@ -5553,7 +6434,14 @@
             <w:rPr>
               <w:rFonts w:ascii="Arial" w:eastAsia="Times New Roman" w:hAnsi="Arial" w:cs="Arial"/>
             </w:rPr>
-            <w:t xml:space="preserve">de encontrar un paciente adecuado, se lo puede asignar para que el mismo quede “reservado” para el solicitante y no pueda ser reservado por otros alumnos para el día de la práctica. </w:t>
+            <w:t xml:space="preserve">de encontrar un paciente adecuado, se lo puede asignar para que el </w:t>
+          </w:r>
+          <w:r>
+            <w:rPr>
+              <w:rFonts w:ascii="Arial" w:eastAsia="Times New Roman" w:hAnsi="Arial" w:cs="Arial"/>
+            </w:rPr>
+            <w:lastRenderedPageBreak/>
+            <w:t xml:space="preserve">mismo quede “reservado” para el solicitante y no pueda ser reservado por otros alumnos para el día de la práctica. </w:t>
           </w:r>
         </w:p>
         <w:p>
@@ -5708,7 +6596,7 @@
                         </pic:cNvPicPr>
                       </pic:nvPicPr>
                       <pic:blipFill>
-                        <a:blip r:embed="rId14"/>
+                        <a:blip r:embed="rId18"/>
                         <a:srcRect/>
                         <a:stretch>
                           <a:fillRect/>
@@ -6368,7 +7256,7 @@
                         </pic:cNvPicPr>
                       </pic:nvPicPr>
                       <pic:blipFill>
-                        <a:blip r:embed="rId15"/>
+                        <a:blip r:embed="rId19"/>
                         <a:srcRect/>
                         <a:stretch>
                           <a:fillRect/>
@@ -6916,7 +7804,7 @@
                         </pic:cNvPicPr>
                       </pic:nvPicPr>
                       <pic:blipFill>
-                        <a:blip r:embed="rId16"/>
+                        <a:blip r:embed="rId20"/>
                         <a:srcRect/>
                         <a:stretch>
                           <a:fillRect/>
@@ -6954,8 +7842,6 @@
       </w:sdtContent>
     </w:sdt>
     <w:sectPr>
-      <w:headerReference w:type="default" r:id="rId17"/>
-      <w:footerReference w:type="default" r:id="rId18"/>
       <w:pgSz w:w="12240" w:h="15840"/>
       <w:pgMar w:top="1417" w:right="1701" w:bottom="1417" w:left="1701" w:header="708" w:footer="708" w:gutter="0"/>
       <w:cols w:space="708"/>
@@ -7054,7 +7940,7 @@
         <w:rFonts w:ascii="Arial" w:hAnsi="Arial" w:cs="Arial"/>
         <w:noProof/>
       </w:rPr>
-      <w:t>24</w:t>
+      <w:t>20</w:t>
     </w:r>
     <w:r>
       <w:rPr>
@@ -7082,6 +7968,102 @@
     <w:pPr>
       <w:pStyle w:val="Piedepgina"/>
     </w:pPr>
+  </w:p>
+</w:ftr>
+</file>
+
+<file path=word/footer2.xml><?xml version="1.0" encoding="utf-8"?>
+<w:ftr xmlns:ve="http://schemas.openxmlformats.org/markup-compatibility/2006" xmlns:o="urn:schemas-microsoft-com:office:office" xmlns:r="http://schemas.openxmlformats.org/officeDocument/2006/relationships" xmlns:m="http://schemas.openxmlformats.org/officeDocument/2006/math" xmlns:v="urn:schemas-microsoft-com:vml" xmlns:wp="http://schemas.openxmlformats.org/drawingml/2006/wordprocessingDrawing" xmlns:w10="urn:schemas-microsoft-com:office:word" xmlns:w="http://schemas.openxmlformats.org/wordprocessingml/2006/main" xmlns:wne="http://schemas.microsoft.com/office/word/2006/wordml">
+  <w:p>
+    <w:pPr>
+      <w:pStyle w:val="Piedepgina"/>
+      <w:jc w:val="center"/>
+      <w:rPr>
+        <w:rFonts w:ascii="Arial" w:hAnsi="Arial" w:cs="Arial"/>
+      </w:rPr>
+    </w:pPr>
+    <w:r>
+      <w:rPr>
+        <w:rFonts w:ascii="Arial" w:hAnsi="Arial" w:cs="Arial"/>
+      </w:rPr>
+      <w:t xml:space="preserve">Barros, Biancato, García, López, Spesot                </w:t>
+    </w:r>
+    <w:r>
+      <w:rPr>
+        <w:rFonts w:ascii="Arial" w:hAnsi="Arial" w:cs="Arial"/>
+      </w:rPr>
+      <w:t xml:space="preserve">                             </w:t>
+    </w:r>
+    <w:r>
+      <w:rPr>
+        <w:rFonts w:ascii="Arial" w:hAnsi="Arial" w:cs="Arial"/>
+      </w:rPr>
+      <w:t xml:space="preserve">       Página </w:t>
+    </w:r>
+    <w:r>
+      <w:rPr>
+        <w:rFonts w:ascii="Arial" w:hAnsi="Arial" w:cs="Arial"/>
+      </w:rPr>
+      <w:fldChar w:fldCharType="begin"/>
+    </w:r>
+    <w:r>
+      <w:rPr>
+        <w:rFonts w:ascii="Arial" w:hAnsi="Arial" w:cs="Arial"/>
+      </w:rPr>
+      <w:instrText>PAGE  \* Arabic  \* MERGEFORMAT</w:instrText>
+    </w:r>
+    <w:r>
+      <w:rPr>
+        <w:rFonts w:ascii="Arial" w:hAnsi="Arial" w:cs="Arial"/>
+      </w:rPr>
+      <w:fldChar w:fldCharType="separate"/>
+    </w:r>
+    <w:r>
+      <w:rPr>
+        <w:rFonts w:ascii="Arial" w:hAnsi="Arial" w:cs="Arial"/>
+        <w:noProof/>
+      </w:rPr>
+      <w:t>15</w:t>
+    </w:r>
+    <w:r>
+      <w:rPr>
+        <w:rFonts w:ascii="Arial" w:hAnsi="Arial" w:cs="Arial"/>
+      </w:rPr>
+      <w:fldChar w:fldCharType="end"/>
+    </w:r>
+    <w:r>
+      <w:rPr>
+        <w:rFonts w:ascii="Arial" w:hAnsi="Arial" w:cs="Arial"/>
+      </w:rPr>
+      <w:t xml:space="preserve"> de </w:t>
+    </w:r>
+    <w:fldSimple w:instr="NUMPAGES  \* Arabic  \* MERGEFORMAT">
+      <w:r>
+        <w:rPr>
+          <w:rFonts w:ascii="Arial" w:hAnsi="Arial" w:cs="Arial"/>
+          <w:noProof/>
+        </w:rPr>
+        <w:t>24</w:t>
+      </w:r>
+    </w:fldSimple>
+  </w:p>
+  <w:p>
+    <w:pPr>
+      <w:pStyle w:val="Piedepgina"/>
+    </w:pPr>
+    <w:r>
+      <w:rPr>
+        <w:rFonts w:ascii="Arial" w:hAnsi="Arial" w:cs="Arial"/>
+        <w:noProof/>
+      </w:rPr>
+      <w:pict>
+        <v:shapetype id="_x0000_t32" coordsize="21600,21600" o:spt="32" o:oned="t" path="m,l21600,21600e" filled="f">
+          <v:path arrowok="t" fillok="f" o:connecttype="none"/>
+          <o:lock v:ext="edit" shapetype="t"/>
+        </v:shapetype>
+        <v:shape id="_x0000_s2055" type="#_x0000_t32" style="position:absolute;margin-left:-4.8pt;margin-top:-17.15pt;width:679.2pt;height:1pt;z-index:251660288" o:connectortype="straight" strokecolor="#548dd4 [1951]" strokeweight="1.5pt"/>
+      </w:pict>
+    </w:r>
   </w:p>
 </w:ftr>
 </file>
@@ -7173,7 +8155,7 @@
                         <a:blip r:embed="rId1">
                           <a:extLst>
                             <a:ext uri="{28A0092B-C50C-407E-A947-70E740481C1C}">
-                              <a14:useLocalDpi xmlns="" xmlns:wpc="http://schemas.microsoft.com/office/word/2010/wordprocessingCanvas" xmlns:mc="http://schemas.openxmlformats.org/markup-compatibility/2006" xmlns:o="urn:schemas-microsoft-com:office:office" xmlns:v="urn:schemas-microsoft-com:vml" xmlns:wp14="http://schemas.microsoft.com/office/word/2010/wordprocessingDrawing" xmlns:w10="urn:schemas-microsoft-com:office:word" xmlns:w="http://schemas.openxmlformats.org/wordprocessingml/2006/main" xmlns:w14="http://schemas.microsoft.com/office/word/2010/wordml" xmlns:w15="http://schemas.microsoft.com/office/word/2012/wordml" xmlns:wpg="http://schemas.microsoft.com/office/word/2010/wordprocessingGroup" xmlns:wpi="http://schemas.microsoft.com/office/word/2010/wordprocessingInk" xmlns:wps="http://schemas.microsoft.com/office/word/2010/wordprocessingShape" xmlns:a14="http://schemas.microsoft.com/office/drawing/2010/main" val="0"/>
+                              <a14:useLocalDpi xmlns:a14="http://schemas.microsoft.com/office/drawing/2010/main" xmlns:wps="http://schemas.microsoft.com/office/word/2010/wordprocessingShape" xmlns:wpi="http://schemas.microsoft.com/office/word/2010/wordprocessingInk" xmlns:wpg="http://schemas.microsoft.com/office/word/2010/wordprocessingGroup" xmlns:w15="http://schemas.microsoft.com/office/word/2012/wordml" xmlns:w14="http://schemas.microsoft.com/office/word/2010/wordml" xmlns:w="http://schemas.openxmlformats.org/wordprocessingml/2006/main" xmlns:w10="urn:schemas-microsoft-com:office:word" xmlns:wp14="http://schemas.microsoft.com/office/word/2010/wordprocessingDrawing" xmlns:v="urn:schemas-microsoft-com:vml" xmlns:o="urn:schemas-microsoft-com:office:office" xmlns:mc="http://schemas.openxmlformats.org/markup-compatibility/2006" xmlns:wpc="http://schemas.microsoft.com/office/word/2010/wordprocessingCanvas" xmlns="" val="0"/>
                             </a:ext>
                           </a:extLst>
                         </a:blip>
@@ -7305,6 +8287,207 @@
   <w:p>
     <w:pPr>
       <w:pStyle w:val="Encabezado"/>
+    </w:pPr>
+  </w:p>
+</w:hdr>
+</file>
+
+<file path=word/header2.xml><?xml version="1.0" encoding="utf-8"?>
+<w:hdr xmlns:ve="http://schemas.openxmlformats.org/markup-compatibility/2006" xmlns:o="urn:schemas-microsoft-com:office:office" xmlns:r="http://schemas.openxmlformats.org/officeDocument/2006/relationships" xmlns:m="http://schemas.openxmlformats.org/officeDocument/2006/math" xmlns:v="urn:schemas-microsoft-com:vml" xmlns:wp="http://schemas.openxmlformats.org/drawingml/2006/wordprocessingDrawing" xmlns:w10="urn:schemas-microsoft-com:office:word" xmlns:w="http://schemas.openxmlformats.org/wordprocessingml/2006/main" xmlns:wne="http://schemas.microsoft.com/office/word/2006/wordml">
+  <w:tbl>
+    <w:tblPr>
+      <w:tblStyle w:val="Tablaconcuadrcula"/>
+      <w:tblW w:w="0" w:type="auto"/>
+      <w:jc w:val="center"/>
+      <w:tblBorders>
+        <w:top w:val="single" w:sz="12" w:space="0" w:color="365F91" w:themeColor="accent1" w:themeShade="BF"/>
+        <w:left w:val="single" w:sz="12" w:space="0" w:color="365F91" w:themeColor="accent1" w:themeShade="BF"/>
+        <w:bottom w:val="single" w:sz="12" w:space="0" w:color="365F91" w:themeColor="accent1" w:themeShade="BF"/>
+        <w:right w:val="single" w:sz="12" w:space="0" w:color="365F91" w:themeColor="accent1" w:themeShade="BF"/>
+        <w:insideH w:val="single" w:sz="12" w:space="0" w:color="365F91" w:themeColor="accent1" w:themeShade="BF"/>
+        <w:insideV w:val="single" w:sz="12" w:space="0" w:color="365F91" w:themeColor="accent1" w:themeShade="BF"/>
+      </w:tblBorders>
+      <w:tblLayout w:type="fixed"/>
+      <w:tblLook w:val="04A0"/>
+    </w:tblPr>
+    <w:tblGrid>
+      <w:gridCol w:w="2138"/>
+      <w:gridCol w:w="5472"/>
+      <w:gridCol w:w="1444"/>
+    </w:tblGrid>
+    <w:tr>
+      <w:trPr>
+        <w:jc w:val="center"/>
+      </w:trPr>
+      <w:tc>
+        <w:tcPr>
+          <w:tcW w:w="2138" w:type="dxa"/>
+          <w:vMerge w:val="restart"/>
+          <w:vAlign w:val="center"/>
+        </w:tcPr>
+        <w:p>
+          <w:pPr>
+            <w:pStyle w:val="Encabezado"/>
+            <w:ind w:right="317"/>
+            <w:rPr>
+              <w:rFonts w:ascii="Arial" w:hAnsi="Arial" w:cs="Arial"/>
+            </w:rPr>
+          </w:pPr>
+          <w:r>
+            <w:rPr>
+              <w:rFonts w:ascii="Arial" w:hAnsi="Arial" w:cs="Arial"/>
+              <w:noProof/>
+              <w:lang w:val="es-AR"/>
+            </w:rPr>
+            <w:drawing>
+              <wp:inline distT="0" distB="0" distL="0" distR="0">
+                <wp:extent cx="1019160" cy="339436"/>
+                <wp:effectExtent l="0" t="0" r="0" b="3810"/>
+                <wp:docPr id="8" name="Imagen 4"/>
+                <wp:cNvGraphicFramePr>
+                  <a:graphicFrameLocks xmlns:a="http://schemas.openxmlformats.org/drawingml/2006/main" noChangeAspect="1"/>
+                </wp:cNvGraphicFramePr>
+                <a:graphic xmlns:a="http://schemas.openxmlformats.org/drawingml/2006/main">
+                  <a:graphicData uri="http://schemas.openxmlformats.org/drawingml/2006/picture">
+                    <pic:pic xmlns:pic="http://schemas.openxmlformats.org/drawingml/2006/picture">
+                      <pic:nvPicPr>
+                        <pic:cNvPr id="4" name="UTN.jpg"/>
+                        <pic:cNvPicPr/>
+                      </pic:nvPicPr>
+                      <pic:blipFill>
+                        <a:blip r:embed="rId1">
+                          <a:extLst>
+                            <a:ext uri="{28A0092B-C50C-407E-A947-70E740481C1C}">
+                              <a14:useLocalDpi xmlns:a14="http://schemas.microsoft.com/office/drawing/2010/main" xmlns:wps="http://schemas.microsoft.com/office/word/2010/wordprocessingShape" xmlns:wpi="http://schemas.microsoft.com/office/word/2010/wordprocessingInk" xmlns:wpg="http://schemas.microsoft.com/office/word/2010/wordprocessingGroup" xmlns:w15="http://schemas.microsoft.com/office/word/2012/wordml" xmlns:w14="http://schemas.microsoft.com/office/word/2010/wordml" xmlns:w="http://schemas.openxmlformats.org/wordprocessingml/2006/main" xmlns:w10="urn:schemas-microsoft-com:office:word" xmlns:wp14="http://schemas.microsoft.com/office/word/2010/wordprocessingDrawing" xmlns:v="urn:schemas-microsoft-com:vml" xmlns:o="urn:schemas-microsoft-com:office:office" xmlns:mc="http://schemas.openxmlformats.org/markup-compatibility/2006" xmlns:wpc="http://schemas.microsoft.com/office/word/2010/wordprocessingCanvas" xmlns="" val="0"/>
+                            </a:ext>
+                          </a:extLst>
+                        </a:blip>
+                        <a:stretch>
+                          <a:fillRect/>
+                        </a:stretch>
+                      </pic:blipFill>
+                      <pic:spPr>
+                        <a:xfrm>
+                          <a:off x="0" y="0"/>
+                          <a:ext cx="1129840" cy="376299"/>
+                        </a:xfrm>
+                        <a:prstGeom prst="rect">
+                          <a:avLst/>
+                        </a:prstGeom>
+                      </pic:spPr>
+                    </pic:pic>
+                  </a:graphicData>
+                </a:graphic>
+              </wp:inline>
+            </w:drawing>
+          </w:r>
+        </w:p>
+      </w:tc>
+      <w:tc>
+        <w:tcPr>
+          <w:tcW w:w="5472" w:type="dxa"/>
+          <w:vMerge w:val="restart"/>
+          <w:vAlign w:val="center"/>
+        </w:tcPr>
+        <w:p>
+          <w:pPr>
+            <w:pStyle w:val="Encabezado"/>
+            <w:jc w:val="center"/>
+            <w:rPr>
+              <w:rFonts w:ascii="Arial" w:hAnsi="Arial" w:cs="Arial"/>
+            </w:rPr>
+          </w:pPr>
+          <w:r>
+            <w:rPr>
+              <w:rFonts w:ascii="Arial" w:hAnsi="Arial" w:cs="Arial"/>
+            </w:rPr>
+            <w:t>Pr</w:t>
+          </w:r>
+          <w:r>
+            <w:rPr>
+              <w:rFonts w:ascii="Arial" w:hAnsi="Arial" w:cs="Arial"/>
+            </w:rPr>
+            <w:t>oyecto - Estudio inicial</w:t>
+          </w:r>
+        </w:p>
+      </w:tc>
+      <w:tc>
+        <w:tcPr>
+          <w:tcW w:w="1444" w:type="dxa"/>
+        </w:tcPr>
+        <w:p>
+          <w:pPr>
+            <w:pStyle w:val="Encabezado"/>
+            <w:rPr>
+              <w:rFonts w:ascii="Arial" w:hAnsi="Arial" w:cs="Arial"/>
+            </w:rPr>
+          </w:pPr>
+          <w:r>
+            <w:rPr>
+              <w:rFonts w:ascii="Arial" w:hAnsi="Arial" w:cs="Arial"/>
+            </w:rPr>
+            <w:t>Iteración 2</w:t>
+          </w:r>
+        </w:p>
+      </w:tc>
+    </w:tr>
+    <w:tr>
+      <w:trPr>
+        <w:jc w:val="center"/>
+      </w:trPr>
+      <w:tc>
+        <w:tcPr>
+          <w:tcW w:w="2138" w:type="dxa"/>
+          <w:vMerge/>
+        </w:tcPr>
+        <w:p>
+          <w:pPr>
+            <w:pStyle w:val="Encabezado"/>
+            <w:rPr>
+              <w:rFonts w:ascii="Arial" w:hAnsi="Arial" w:cs="Arial"/>
+            </w:rPr>
+          </w:pPr>
+        </w:p>
+      </w:tc>
+      <w:tc>
+        <w:tcPr>
+          <w:tcW w:w="5472" w:type="dxa"/>
+          <w:vMerge/>
+        </w:tcPr>
+        <w:p>
+          <w:pPr>
+            <w:pStyle w:val="Encabezado"/>
+            <w:rPr>
+              <w:rFonts w:ascii="Arial" w:hAnsi="Arial" w:cs="Arial"/>
+            </w:rPr>
+          </w:pPr>
+        </w:p>
+      </w:tc>
+      <w:tc>
+        <w:tcPr>
+          <w:tcW w:w="1444" w:type="dxa"/>
+        </w:tcPr>
+        <w:p>
+          <w:pPr>
+            <w:pStyle w:val="Encabezado"/>
+            <w:rPr>
+              <w:rFonts w:ascii="Arial" w:hAnsi="Arial" w:cs="Arial"/>
+            </w:rPr>
+          </w:pPr>
+          <w:r>
+            <w:rPr>
+              <w:rFonts w:ascii="Arial" w:hAnsi="Arial" w:cs="Arial"/>
+            </w:rPr>
+            <w:t>2013</w:t>
+          </w:r>
+        </w:p>
+      </w:tc>
+    </w:tr>
+  </w:tbl>
+  <w:p>
+    <w:pPr>
+      <w:pStyle w:val="Encabezado"/>
+      <w:jc w:val="center"/>
     </w:pPr>
   </w:p>
 </w:hdr>
@@ -8896,392 +10079,6 @@
 </w:styles>
 </file>
 
-<file path=word/glossary/document.xml><?xml version="1.0" encoding="utf-8"?>
-<w:glossaryDocument xmlns:ve="http://schemas.openxmlformats.org/markup-compatibility/2006" xmlns:o="urn:schemas-microsoft-com:office:office" xmlns:r="http://schemas.openxmlformats.org/officeDocument/2006/relationships" xmlns:m="http://schemas.openxmlformats.org/officeDocument/2006/math" xmlns:v="urn:schemas-microsoft-com:vml" xmlns:wp="http://schemas.openxmlformats.org/drawingml/2006/wordprocessingDrawing" xmlns:w10="urn:schemas-microsoft-com:office:word" xmlns:w="http://schemas.openxmlformats.org/wordprocessingml/2006/main" xmlns:wne="http://schemas.microsoft.com/office/word/2006/wordml">
-  <w:docParts/>
-</w:glossaryDocument>
-</file>
-
-<file path=word/glossary/fontTable.xml><?xml version="1.0" encoding="utf-8"?>
-<w:fonts xmlns:r="http://schemas.openxmlformats.org/officeDocument/2006/relationships" xmlns:w="http://schemas.openxmlformats.org/wordprocessingml/2006/main">
-  <w:font w:name="Times New Roman">
-    <w:panose1 w:val="02020603050405020304"/>
-    <w:charset w:val="00"/>
-    <w:family w:val="roman"/>
-    <w:pitch w:val="variable"/>
-    <w:sig w:usb0="E0002AFF" w:usb1="C0007841" w:usb2="00000009" w:usb3="00000000" w:csb0="000001FF" w:csb1="00000000"/>
-  </w:font>
-  <w:font w:name="Symbol">
-    <w:panose1 w:val="05050102010706020507"/>
-    <w:charset w:val="02"/>
-    <w:family w:val="roman"/>
-    <w:pitch w:val="variable"/>
-    <w:sig w:usb0="00000000" w:usb1="10000000" w:usb2="00000000" w:usb3="00000000" w:csb0="80000000" w:csb1="00000000"/>
-  </w:font>
-  <w:font w:name="Courier New">
-    <w:panose1 w:val="02070309020205020404"/>
-    <w:charset w:val="00"/>
-    <w:family w:val="modern"/>
-    <w:pitch w:val="fixed"/>
-    <w:sig w:usb0="E0002AFF" w:usb1="C0007843" w:usb2="00000009" w:usb3="00000000" w:csb0="000001FF" w:csb1="00000000"/>
-  </w:font>
-  <w:font w:name="Wingdings">
-    <w:panose1 w:val="05000000000000000000"/>
-    <w:charset w:val="02"/>
-    <w:family w:val="auto"/>
-    <w:pitch w:val="variable"/>
-    <w:sig w:usb0="00000000" w:usb1="10000000" w:usb2="00000000" w:usb3="00000000" w:csb0="80000000" w:csb1="00000000"/>
-  </w:font>
-  <w:font w:name="Cambria">
-    <w:panose1 w:val="02040503050406030204"/>
-    <w:charset w:val="00"/>
-    <w:family w:val="roman"/>
-    <w:pitch w:val="variable"/>
-    <w:sig w:usb0="E00002FF" w:usb1="400004FF" w:usb2="00000000" w:usb3="00000000" w:csb0="0000019F" w:csb1="00000000"/>
-  </w:font>
-  <w:font w:name="Calibri">
-    <w:panose1 w:val="020F0502020204030204"/>
-    <w:charset w:val="00"/>
-    <w:family w:val="swiss"/>
-    <w:pitch w:val="variable"/>
-    <w:sig w:usb0="E10002FF" w:usb1="4000ACFF" w:usb2="00000009" w:usb3="00000000" w:csb0="0000019F" w:csb1="00000000"/>
-  </w:font>
-  <w:font w:name="Arial">
-    <w:panose1 w:val="020B0604020202020204"/>
-    <w:charset w:val="00"/>
-    <w:family w:val="swiss"/>
-    <w:pitch w:val="variable"/>
-    <w:sig w:usb0="E0002AFF" w:usb1="C0007843" w:usb2="00000009" w:usb3="00000000" w:csb0="000001FF" w:csb1="00000000"/>
-  </w:font>
-  <w:font w:name="Tahoma">
-    <w:panose1 w:val="020B0604030504040204"/>
-    <w:charset w:val="00"/>
-    <w:family w:val="swiss"/>
-    <w:notTrueType/>
-    <w:pitch w:val="variable"/>
-    <w:sig w:usb0="00000003" w:usb1="00000000" w:usb2="00000000" w:usb3="00000000" w:csb0="00000001" w:csb1="00000000"/>
-  </w:font>
-</w:fonts>
-</file>
-
-<file path=word/glossary/settings.xml><?xml version="1.0" encoding="utf-8"?>
-<w:settings xmlns:o="urn:schemas-microsoft-com:office:office" xmlns:r="http://schemas.openxmlformats.org/officeDocument/2006/relationships" xmlns:m="http://schemas.openxmlformats.org/officeDocument/2006/math" xmlns:v="urn:schemas-microsoft-com:vml" xmlns:w10="urn:schemas-microsoft-com:office:word" xmlns:w="http://schemas.openxmlformats.org/wordprocessingml/2006/main" xmlns:sl="http://schemas.openxmlformats.org/schemaLibrary/2006/main">
-  <w:view w:val="normal"/>
-  <w:defaultTabStop w:val="708"/>
-  <w:hyphenationZone w:val="425"/>
-  <w:characterSpacingControl w:val="doNotCompress"/>
-  <w:compat>
-    <w:useFELayout/>
-  </w:compat>
-  <w:rsids>
-    <w:rsidRoot w:val="00D0735B"/>
-    <w:rsid w:val="000804FB"/>
-    <w:rsid w:val="00250461"/>
-    <w:rsid w:val="002B0B1D"/>
-    <w:rsid w:val="003D6402"/>
-    <w:rsid w:val="005243ED"/>
-    <w:rsid w:val="006B4B5A"/>
-    <w:rsid w:val="008E728B"/>
-    <w:rsid w:val="00B305ED"/>
-    <w:rsid w:val="00B70BD1"/>
-    <w:rsid w:val="00D0735B"/>
-  </w:rsids>
-  <m:mathPr>
-    <m:mathFont m:val="Cambria Math"/>
-    <m:brkBin m:val="before"/>
-    <m:brkBinSub m:val="--"/>
-    <m:smallFrac/>
-    <m:dispDef/>
-    <m:lMargin m:val="0"/>
-    <m:rMargin m:val="0"/>
-    <m:defJc m:val="centerGroup"/>
-    <m:wrapIndent m:val="1440"/>
-    <m:intLim m:val="subSup"/>
-    <m:naryLim m:val="undOvr"/>
-  </m:mathPr>
-  <w:themeFontLang w:val="es-AR"/>
-  <w:clrSchemeMapping w:bg1="light1" w:t1="dark1" w:bg2="light2" w:t2="dark2" w:accent1="accent1" w:accent2="accent2" w:accent3="accent3" w:accent4="accent4" w:accent5="accent5" w:accent6="accent6" w:hyperlink="hyperlink" w:followedHyperlink="followedHyperlink"/>
-  <w:decimalSymbol w:val=","/>
-  <w:listSeparator w:val=";"/>
-</w:settings>
-</file>
-
-<file path=word/glossary/styles.xml><?xml version="1.0" encoding="utf-8"?>
-<w:styles xmlns:r="http://schemas.openxmlformats.org/officeDocument/2006/relationships" xmlns:w="http://schemas.openxmlformats.org/wordprocessingml/2006/main">
-  <w:docDefaults>
-    <w:rPrDefault>
-      <w:rPr>
-        <w:rFonts w:asciiTheme="minorHAnsi" w:eastAsiaTheme="minorEastAsia" w:hAnsiTheme="minorHAnsi" w:cstheme="minorBidi"/>
-        <w:sz w:val="22"/>
-        <w:szCs w:val="22"/>
-        <w:lang w:val="es-AR" w:eastAsia="es-AR" w:bidi="ar-SA"/>
-      </w:rPr>
-    </w:rPrDefault>
-    <w:pPrDefault>
-      <w:pPr>
-        <w:spacing w:after="200" w:line="276" w:lineRule="auto"/>
-      </w:pPr>
-    </w:pPrDefault>
-  </w:docDefaults>
-  <w:latentStyles w:defLockedState="0" w:defUIPriority="99" w:defSemiHidden="1" w:defUnhideWhenUsed="1" w:defQFormat="0" w:count="267">
-    <w:lsdException w:name="Normal" w:semiHidden="0" w:uiPriority="0" w:unhideWhenUsed="0" w:qFormat="1"/>
-    <w:lsdException w:name="heading 1" w:semiHidden="0" w:uiPriority="9" w:unhideWhenUsed="0" w:qFormat="1"/>
-    <w:lsdException w:name="heading 2" w:uiPriority="9" w:qFormat="1"/>
-    <w:lsdException w:name="heading 3" w:uiPriority="9" w:qFormat="1"/>
-    <w:lsdException w:name="heading 4" w:uiPriority="9" w:qFormat="1"/>
-    <w:lsdException w:name="heading 5" w:uiPriority="9" w:qFormat="1"/>
-    <w:lsdException w:name="heading 6" w:uiPriority="9" w:qFormat="1"/>
-    <w:lsdException w:name="heading 7" w:uiPriority="9" w:qFormat="1"/>
-    <w:lsdException w:name="heading 8" w:uiPriority="9" w:qFormat="1"/>
-    <w:lsdException w:name="heading 9" w:uiPriority="9" w:qFormat="1"/>
-    <w:lsdException w:name="toc 1" w:uiPriority="39"/>
-    <w:lsdException w:name="toc 2" w:uiPriority="39"/>
-    <w:lsdException w:name="toc 3" w:uiPriority="39"/>
-    <w:lsdException w:name="toc 4" w:uiPriority="39"/>
-    <w:lsdException w:name="toc 5" w:uiPriority="39"/>
-    <w:lsdException w:name="toc 6" w:uiPriority="39"/>
-    <w:lsdException w:name="toc 7" w:uiPriority="39"/>
-    <w:lsdException w:name="toc 8" w:uiPriority="39"/>
-    <w:lsdException w:name="toc 9" w:uiPriority="39"/>
-    <w:lsdException w:name="caption" w:uiPriority="35" w:qFormat="1"/>
-    <w:lsdException w:name="Title" w:semiHidden="0" w:uiPriority="10" w:unhideWhenUsed="0" w:qFormat="1"/>
-    <w:lsdException w:name="Default Paragraph Font" w:uiPriority="1"/>
-    <w:lsdException w:name="Subtitle" w:semiHidden="0" w:uiPriority="11" w:unhideWhenUsed="0" w:qFormat="1"/>
-    <w:lsdException w:name="Strong" w:semiHidden="0" w:uiPriority="22" w:unhideWhenUsed="0" w:qFormat="1"/>
-    <w:lsdException w:name="Emphasis" w:semiHidden="0" w:uiPriority="20" w:unhideWhenUsed="0" w:qFormat="1"/>
-    <w:lsdException w:name="Table Grid" w:semiHidden="0" w:uiPriority="59" w:unhideWhenUsed="0"/>
-    <w:lsdException w:name="Placeholder Text" w:unhideWhenUsed="0"/>
-    <w:lsdException w:name="No Spacing" w:semiHidden="0" w:uiPriority="1" w:unhideWhenUsed="0" w:qFormat="1"/>
-    <w:lsdException w:name="Light Shading" w:semiHidden="0" w:uiPriority="60" w:unhideWhenUsed="0"/>
-    <w:lsdException w:name="Light List" w:semiHidden="0" w:uiPriority="61" w:unhideWhenUsed="0"/>
-    <w:lsdException w:name="Light Grid" w:semiHidden="0" w:uiPriority="62" w:unhideWhenUsed="0"/>
-    <w:lsdException w:name="Medium Shading 1" w:semiHidden="0" w:uiPriority="63" w:unhideWhenUsed="0"/>
-    <w:lsdException w:name="Medium Shading 2" w:semiHidden="0" w:uiPriority="64" w:unhideWhenUsed="0"/>
-    <w:lsdException w:name="Medium List 1" w:semiHidden="0" w:uiPriority="65" w:unhideWhenUsed="0"/>
-    <w:lsdException w:name="Medium List 2" w:semiHidden="0" w:uiPriority="66" w:unhideWhenUsed="0"/>
-    <w:lsdException w:name="Medium Grid 1" w:semiHidden="0" w:uiPriority="67" w:unhideWhenUsed="0"/>
-    <w:lsdException w:name="Medium Grid 2" w:semiHidden="0" w:uiPriority="68" w:unhideWhenUsed="0"/>
-    <w:lsdException w:name="Medium Grid 3" w:semiHidden="0" w:uiPriority="69" w:unhideWhenUsed="0"/>
-    <w:lsdException w:name="Dark List" w:semiHidden="0" w:uiPriority="70" w:unhideWhenUsed="0"/>
-    <w:lsdException w:name="Colorful Shading" w:semiHidden="0" w:uiPriority="71" w:unhideWhenUsed="0"/>
-    <w:lsdException w:name="Colorful List" w:semiHidden="0" w:uiPriority="72" w:unhideWhenUsed="0"/>
-    <w:lsdException w:name="Colorful Grid" w:semiHidden="0" w:uiPriority="73" w:unhideWhenUsed="0"/>
-    <w:lsdException w:name="Light Shading Accent 1" w:semiHidden="0" w:uiPriority="60" w:unhideWhenUsed="0"/>
-    <w:lsdException w:name="Light List Accent 1" w:semiHidden="0" w:uiPriority="61" w:unhideWhenUsed="0"/>
-    <w:lsdException w:name="Light Grid Accent 1" w:semiHidden="0" w:uiPriority="62" w:unhideWhenUsed="0"/>
-    <w:lsdException w:name="Medium Shading 1 Accent 1" w:semiHidden="0" w:uiPriority="63" w:unhideWhenUsed="0"/>
-    <w:lsdException w:name="Medium Shading 2 Accent 1" w:semiHidden="0" w:uiPriority="64" w:unhideWhenUsed="0"/>
-    <w:lsdException w:name="Medium List 1 Accent 1" w:semiHidden="0" w:uiPriority="65" w:unhideWhenUsed="0"/>
-    <w:lsdException w:name="Revision" w:unhideWhenUsed="0"/>
-    <w:lsdException w:name="List Paragraph" w:semiHidden="0" w:uiPriority="34" w:unhideWhenUsed="0" w:qFormat="1"/>
-    <w:lsdException w:name="Quote" w:semiHidden="0" w:uiPriority="29" w:unhideWhenUsed="0" w:qFormat="1"/>
-    <w:lsdException w:name="Intense Quote" w:semiHidden="0" w:uiPriority="30" w:unhideWhenUsed="0" w:qFormat="1"/>
-    <w:lsdException w:name="Medium List 2 Accent 1" w:semiHidden="0" w:uiPriority="66" w:unhideWhenUsed="0"/>
-    <w:lsdException w:name="Medium Grid 1 Accent 1" w:semiHidden="0" w:uiPriority="67" w:unhideWhenUsed="0"/>
-    <w:lsdException w:name="Medium Grid 2 Accent 1" w:semiHidden="0" w:uiPriority="68" w:unhideWhenUsed="0"/>
-    <w:lsdException w:name="Medium Grid 3 Accent 1" w:semiHidden="0" w:uiPriority="69" w:unhideWhenUsed="0"/>
-    <w:lsdException w:name="Dark List Accent 1" w:semiHidden="0" w:uiPriority="70" w:unhideWhenUsed="0"/>
-    <w:lsdException w:name="Colorful Shading Accent 1" w:semiHidden="0" w:uiPriority="71" w:unhideWhenUsed="0"/>
-    <w:lsdException w:name="Colorful List Accent 1" w:semiHidden="0" w:uiPriority="72" w:unhideWhenUsed="0"/>
-    <w:lsdException w:name="Colorful Grid Accent 1" w:semiHidden="0" w:uiPriority="73" w:unhideWhenUsed="0"/>
-    <w:lsdException w:name="Light Shading Accent 2" w:semiHidden="0" w:uiPriority="60" w:unhideWhenUsed="0"/>
-    <w:lsdException w:name="Light List Accent 2" w:semiHidden="0" w:uiPriority="61" w:unhideWhenUsed="0"/>
-    <w:lsdException w:name="Light Grid Accent 2" w:semiHidden="0" w:uiPriority="62" w:unhideWhenUsed="0"/>
-    <w:lsdException w:name="Medium Shading 1 Accent 2" w:semiHidden="0" w:uiPriority="63" w:unhideWhenUsed="0"/>
-    <w:lsdException w:name="Medium Shading 2 Accent 2" w:semiHidden="0" w:uiPriority="64" w:unhideWhenUsed="0"/>
-    <w:lsdException w:name="Medium List 1 Accent 2" w:semiHidden="0" w:uiPriority="65" w:unhideWhenUsed="0"/>
-    <w:lsdException w:name="Medium List 2 Accent 2" w:semiHidden="0" w:uiPriority="66" w:unhideWhenUsed="0"/>
-    <w:lsdException w:name="Medium Grid 1 Accent 2" w:semiHidden="0" w:uiPriority="67" w:unhideWhenUsed="0"/>
-    <w:lsdException w:name="Medium Grid 2 Accent 2" w:semiHidden="0" w:uiPriority="68" w:unhideWhenUsed="0"/>
-    <w:lsdException w:name="Medium Grid 3 Accent 2" w:semiHidden="0" w:uiPriority="69" w:unhideWhenUsed="0"/>
-    <w:lsdException w:name="Dark List Accent 2" w:semiHidden="0" w:uiPriority="70" w:unhideWhenUsed="0"/>
-    <w:lsdException w:name="Colorful Shading Accent 2" w:semiHidden="0" w:uiPriority="71" w:unhideWhenUsed="0"/>
-    <w:lsdException w:name="Colorful List Accent 2" w:semiHidden="0" w:uiPriority="72" w:unhideWhenUsed="0"/>
-    <w:lsdException w:name="Colorful Grid Accent 2" w:semiHidden="0" w:uiPriority="73" w:unhideWhenUsed="0"/>
-    <w:lsdException w:name="Light Shading Accent 3" w:semiHidden="0" w:uiPriority="60" w:unhideWhenUsed="0"/>
-    <w:lsdException w:name="Light List Accent 3" w:semiHidden="0" w:uiPriority="61" w:unhideWhenUsed="0"/>
-    <w:lsdException w:name="Light Grid Accent 3" w:semiHidden="0" w:uiPriority="62" w:unhideWhenUsed="0"/>
-    <w:lsdException w:name="Medium Shading 1 Accent 3" w:semiHidden="0" w:uiPriority="63" w:unhideWhenUsed="0"/>
-    <w:lsdException w:name="Medium Shading 2 Accent 3" w:semiHidden="0" w:uiPriority="64" w:unhideWhenUsed="0"/>
-    <w:lsdException w:name="Medium List 1 Accent 3" w:semiHidden="0" w:uiPriority="65" w:unhideWhenUsed="0"/>
-    <w:lsdException w:name="Medium List 2 Accent 3" w:semiHidden="0" w:uiPriority="66" w:unhideWhenUsed="0"/>
-    <w:lsdException w:name="Medium Grid 1 Accent 3" w:semiHidden="0" w:uiPriority="67" w:unhideWhenUsed="0"/>
-    <w:lsdException w:name="Medium Grid 2 Accent 3" w:semiHidden="0" w:uiPriority="68" w:unhideWhenUsed="0"/>
-    <w:lsdException w:name="Medium Grid 3 Accent 3" w:semiHidden="0" w:uiPriority="69" w:unhideWhenUsed="0"/>
-    <w:lsdException w:name="Dark List Accent 3" w:semiHidden="0" w:uiPriority="70" w:unhideWhenUsed="0"/>
-    <w:lsdException w:name="Colorful Shading Accent 3" w:semiHidden="0" w:uiPriority="71" w:unhideWhenUsed="0"/>
-    <w:lsdException w:name="Colorful List Accent 3" w:semiHidden="0" w:uiPriority="72" w:unhideWhenUsed="0"/>
-    <w:lsdException w:name="Colorful Grid Accent 3" w:semiHidden="0" w:uiPriority="73" w:unhideWhenUsed="0"/>
-    <w:lsdException w:name="Light Shading Accent 4" w:semiHidden="0" w:uiPriority="60" w:unhideWhenUsed="0"/>
-    <w:lsdException w:name="Light List Accent 4" w:semiHidden="0" w:uiPriority="61" w:unhideWhenUsed="0"/>
-    <w:lsdException w:name="Light Grid Accent 4" w:semiHidden="0" w:uiPriority="62" w:unhideWhenUsed="0"/>
-    <w:lsdException w:name="Medium Shading 1 Accent 4" w:semiHidden="0" w:uiPriority="63" w:unhideWhenUsed="0"/>
-    <w:lsdException w:name="Medium Shading 2 Accent 4" w:semiHidden="0" w:uiPriority="64" w:unhideWhenUsed="0"/>
-    <w:lsdException w:name="Medium List 1 Accent 4" w:semiHidden="0" w:uiPriority="65" w:unhideWhenUsed="0"/>
-    <w:lsdException w:name="Medium List 2 Accent 4" w:semiHidden="0" w:uiPriority="66" w:unhideWhenUsed="0"/>
-    <w:lsdException w:name="Medium Grid 1 Accent 4" w:semiHidden="0" w:uiPriority="67" w:unhideWhenUsed="0"/>
-    <w:lsdException w:name="Medium Grid 2 Accent 4" w:semiHidden="0" w:uiPriority="68" w:unhideWhenUsed="0"/>
-    <w:lsdException w:name="Medium Grid 3 Accent 4" w:semiHidden="0" w:uiPriority="69" w:unhideWhenUsed="0"/>
-    <w:lsdException w:name="Dark List Accent 4" w:semiHidden="0" w:uiPriority="70" w:unhideWhenUsed="0"/>
-    <w:lsdException w:name="Colorful Shading Accent 4" w:semiHidden="0" w:uiPriority="71" w:unhideWhenUsed="0"/>
-    <w:lsdException w:name="Colorful List Accent 4" w:semiHidden="0" w:uiPriority="72" w:unhideWhenUsed="0"/>
-    <w:lsdException w:name="Colorful Grid Accent 4" w:semiHidden="0" w:uiPriority="73" w:unhideWhenUsed="0"/>
-    <w:lsdException w:name="Light Shading Accent 5" w:semiHidden="0" w:uiPriority="60" w:unhideWhenUsed="0"/>
-    <w:lsdException w:name="Light List Accent 5" w:semiHidden="0" w:uiPriority="61" w:unhideWhenUsed="0"/>
-    <w:lsdException w:name="Light Grid Accent 5" w:semiHidden="0" w:uiPriority="62" w:unhideWhenUsed="0"/>
-    <w:lsdException w:name="Medium Shading 1 Accent 5" w:semiHidden="0" w:uiPriority="63" w:unhideWhenUsed="0"/>
-    <w:lsdException w:name="Medium Shading 2 Accent 5" w:semiHidden="0" w:uiPriority="64" w:unhideWhenUsed="0"/>
-    <w:lsdException w:name="Medium List 1 Accent 5" w:semiHidden="0" w:uiPriority="65" w:unhideWhenUsed="0"/>
-    <w:lsdException w:name="Medium List 2 Accent 5" w:semiHidden="0" w:uiPriority="66" w:unhideWhenUsed="0"/>
-    <w:lsdException w:name="Medium Grid 1 Accent 5" w:semiHidden="0" w:uiPriority="67" w:unhideWhenUsed="0"/>
-    <w:lsdException w:name="Medium Grid 2 Accent 5" w:semiHidden="0" w:uiPriority="68" w:unhideWhenUsed="0"/>
-    <w:lsdException w:name="Medium Grid 3 Accent 5" w:semiHidden="0" w:uiPriority="69" w:unhideWhenUsed="0"/>
-    <w:lsdException w:name="Dark List Accent 5" w:semiHidden="0" w:uiPriority="70" w:unhideWhenUsed="0"/>
-    <w:lsdException w:name="Colorful Shading Accent 5" w:semiHidden="0" w:uiPriority="71" w:unhideWhenUsed="0"/>
-    <w:lsdException w:name="Colorful List Accent 5" w:semiHidden="0" w:uiPriority="72" w:unhideWhenUsed="0"/>
-    <w:lsdException w:name="Colorful Grid Accent 5" w:semiHidden="0" w:uiPriority="73" w:unhideWhenUsed="0"/>
-    <w:lsdException w:name="Light Shading Accent 6" w:semiHidden="0" w:uiPriority="60" w:unhideWhenUsed="0"/>
-    <w:lsdException w:name="Light List Accent 6" w:semiHidden="0" w:uiPriority="61" w:unhideWhenUsed="0"/>
-    <w:lsdException w:name="Light Grid Accent 6" w:semiHidden="0" w:uiPriority="62" w:unhideWhenUsed="0"/>
-    <w:lsdException w:name="Medium Shading 1 Accent 6" w:semiHidden="0" w:uiPriority="63" w:unhideWhenUsed="0"/>
-    <w:lsdException w:name="Medium Shading 2 Accent 6" w:semiHidden="0" w:uiPriority="64" w:unhideWhenUsed="0"/>
-    <w:lsdException w:name="Medium List 1 Accent 6" w:semiHidden="0" w:uiPriority="65" w:unhideWhenUsed="0"/>
-    <w:lsdException w:name="Medium List 2 Accent 6" w:semiHidden="0" w:uiPriority="66" w:unhideWhenUsed="0"/>
-    <w:lsdException w:name="Medium Grid 1 Accent 6" w:semiHidden="0" w:uiPriority="67" w:unhideWhenUsed="0"/>
-    <w:lsdException w:name="Medium Grid 2 Accent 6" w:semiHidden="0" w:uiPriority="68" w:unhideWhenUsed="0"/>
-    <w:lsdException w:name="Medium Grid 3 Accent 6" w:semiHidden="0" w:uiPriority="69" w:unhideWhenUsed="0"/>
-    <w:lsdException w:name="Dark List Accent 6" w:semiHidden="0" w:uiPriority="70" w:unhideWhenUsed="0"/>
-    <w:lsdException w:name="Colorful Shading Accent 6" w:semiHidden="0" w:uiPriority="71" w:unhideWhenUsed="0"/>
-    <w:lsdException w:name="Colorful List Accent 6" w:semiHidden="0" w:uiPriority="72" w:unhideWhenUsed="0"/>
-    <w:lsdException w:name="Colorful Grid Accent 6" w:semiHidden="0" w:uiPriority="73" w:unhideWhenUsed="0"/>
-    <w:lsdException w:name="Subtle Emphasis" w:semiHidden="0" w:uiPriority="19" w:unhideWhenUsed="0" w:qFormat="1"/>
-    <w:lsdException w:name="Intense Emphasis" w:semiHidden="0" w:uiPriority="21" w:unhideWhenUsed="0" w:qFormat="1"/>
-    <w:lsdException w:name="Subtle Reference" w:semiHidden="0" w:uiPriority="31" w:unhideWhenUsed="0" w:qFormat="1"/>
-    <w:lsdException w:name="Intense Reference" w:semiHidden="0" w:uiPriority="32" w:unhideWhenUsed="0" w:qFormat="1"/>
-    <w:lsdException w:name="Book Title" w:semiHidden="0" w:uiPriority="33" w:unhideWhenUsed="0" w:qFormat="1"/>
-    <w:lsdException w:name="Bibliography" w:uiPriority="37"/>
-    <w:lsdException w:name="TOC Heading" w:uiPriority="39" w:qFormat="1"/>
-  </w:latentStyles>
-  <w:style w:type="paragraph" w:default="1" w:styleId="Normal">
-    <w:name w:val="Normal"/>
-    <w:qFormat/>
-    <w:rsid w:val="005243ED"/>
-  </w:style>
-  <w:style w:type="character" w:default="1" w:styleId="Fuentedeprrafopredeter">
-    <w:name w:val="Default Paragraph Font"/>
-    <w:uiPriority w:val="1"/>
-    <w:semiHidden/>
-    <w:unhideWhenUsed/>
-  </w:style>
-  <w:style w:type="table" w:default="1" w:styleId="Tablanormal">
-    <w:name w:val="Normal Table"/>
-    <w:uiPriority w:val="99"/>
-    <w:semiHidden/>
-    <w:unhideWhenUsed/>
-    <w:qFormat/>
-    <w:tblPr>
-      <w:tblInd w:w="0" w:type="dxa"/>
-      <w:tblCellMar>
-        <w:top w:w="0" w:type="dxa"/>
-        <w:left w:w="108" w:type="dxa"/>
-        <w:bottom w:w="0" w:type="dxa"/>
-        <w:right w:w="108" w:type="dxa"/>
-      </w:tblCellMar>
-    </w:tblPr>
-  </w:style>
-  <w:style w:type="numbering" w:default="1" w:styleId="Sinlista">
-    <w:name w:val="No List"/>
-    <w:uiPriority w:val="99"/>
-    <w:semiHidden/>
-    <w:unhideWhenUsed/>
-  </w:style>
-  <w:style w:type="paragraph" w:customStyle="1" w:styleId="D51ACF564613405EB0E35219915C6AC7">
-    <w:name w:val="D51ACF564613405EB0E35219915C6AC7"/>
-    <w:rsid w:val="00D0735B"/>
-  </w:style>
-  <w:style w:type="paragraph" w:customStyle="1" w:styleId="70C8CF76E24741178AD6CCA30D4A1702">
-    <w:name w:val="70C8CF76E24741178AD6CCA30D4A1702"/>
-    <w:rsid w:val="00D0735B"/>
-  </w:style>
-  <w:style w:type="paragraph" w:customStyle="1" w:styleId="D6B23308308F492FB0D9D3992244E8C6">
-    <w:name w:val="D6B23308308F492FB0D9D3992244E8C6"/>
-    <w:rsid w:val="00D0735B"/>
-  </w:style>
-  <w:style w:type="paragraph" w:customStyle="1" w:styleId="DF9AC22BFBAF457ABCE248ABEDCFA93B">
-    <w:name w:val="DF9AC22BFBAF457ABCE248ABEDCFA93B"/>
-    <w:rsid w:val="00D0735B"/>
-  </w:style>
-  <w:style w:type="paragraph" w:customStyle="1" w:styleId="EDA2045193E444AD9C56D06392AB1AAB">
-    <w:name w:val="EDA2045193E444AD9C56D06392AB1AAB"/>
-    <w:rsid w:val="00D0735B"/>
-  </w:style>
-  <w:style w:type="paragraph" w:customStyle="1" w:styleId="122BB58C5D5F46248DDE305E03BFBEE6">
-    <w:name w:val="122BB58C5D5F46248DDE305E03BFBEE6"/>
-    <w:rsid w:val="00D0735B"/>
-  </w:style>
-  <w:style w:type="paragraph" w:customStyle="1" w:styleId="78D009A98CB746C9BFB02800B7921BEF">
-    <w:name w:val="78D009A98CB746C9BFB02800B7921BEF"/>
-    <w:rsid w:val="00D0735B"/>
-  </w:style>
-  <w:style w:type="paragraph" w:customStyle="1" w:styleId="0C6647BE42354EA88CC6AACD10191077">
-    <w:name w:val="0C6647BE42354EA88CC6AACD10191077"/>
-    <w:rsid w:val="00D0735B"/>
-  </w:style>
-  <w:style w:type="paragraph" w:customStyle="1" w:styleId="8D9E57E9A328411281A0A8BE376A8F7E">
-    <w:name w:val="8D9E57E9A328411281A0A8BE376A8F7E"/>
-    <w:rsid w:val="00D0735B"/>
-  </w:style>
-  <w:style w:type="paragraph" w:customStyle="1" w:styleId="D1212FF3A60645FDA4DEC187D6B4D88B">
-    <w:name w:val="D1212FF3A60645FDA4DEC187D6B4D88B"/>
-    <w:rsid w:val="00D0735B"/>
-  </w:style>
-  <w:style w:type="paragraph" w:customStyle="1" w:styleId="28B2B32ACA4444BE9C85C4113E16D75E">
-    <w:name w:val="28B2B32ACA4444BE9C85C4113E16D75E"/>
-    <w:rsid w:val="003D6402"/>
-    <w:pPr>
-      <w:spacing w:after="160" w:line="259" w:lineRule="auto"/>
-    </w:pPr>
-  </w:style>
-  <w:style w:type="paragraph" w:customStyle="1" w:styleId="4B6AD009891D4D38A6773A16E7831587">
-    <w:name w:val="4B6AD009891D4D38A6773A16E7831587"/>
-    <w:rsid w:val="003D6402"/>
-    <w:pPr>
-      <w:spacing w:after="160" w:line="259" w:lineRule="auto"/>
-    </w:pPr>
-  </w:style>
-  <w:style w:type="paragraph" w:customStyle="1" w:styleId="F8BE507CEC664ED29893A44996BA253C">
-    <w:name w:val="F8BE507CEC664ED29893A44996BA253C"/>
-    <w:rsid w:val="003D6402"/>
-    <w:pPr>
-      <w:spacing w:after="160" w:line="259" w:lineRule="auto"/>
-    </w:pPr>
-  </w:style>
-  <w:style w:type="character" w:customStyle="1" w:styleId="Textodemarcadordeposicin">
-    <w:name w:val="Texto de marcador de posición"/>
-    <w:basedOn w:val="Fuentedeprrafopredeter"/>
-    <w:uiPriority w:val="99"/>
-    <w:semiHidden/>
-    <w:rsid w:val="00250461"/>
-    <w:rPr>
-      <w:color w:val="808080"/>
-    </w:rPr>
-  </w:style>
-  <w:style w:type="paragraph" w:customStyle="1" w:styleId="E0C9E5849A984255BF868ECFF01815C1">
-    <w:name w:val="E0C9E5849A984255BF868ECFF01815C1"/>
-    <w:rsid w:val="00250461"/>
-    <w:pPr>
-      <w:spacing w:after="160" w:line="259" w:lineRule="auto"/>
-    </w:pPr>
-  </w:style>
-</w:styles>
-</file>
-
-<file path=word/glossary/webSettings.xml><?xml version="1.0" encoding="utf-8"?>
-<w:webSettings xmlns:r="http://schemas.openxmlformats.org/officeDocument/2006/relationships" xmlns:w="http://schemas.openxmlformats.org/wordprocessingml/2006/main">
-  <w:optimizeForBrowser/>
-</w:webSettings>
-</file>
-
 <file path=word/theme/theme1.xml><?xml version="1.0" encoding="utf-8"?>
 <a:theme xmlns:a="http://schemas.openxmlformats.org/drawingml/2006/main" name="Tema de Office">
   <a:themeElements>

</xml_diff>